<commit_message>
added indexing and partitioning
</commit_message>
<xml_diff>
--- a/data_modelling/SNCF Data modelling.docx
+++ b/data_modelling/SNCF Data modelling.docx
@@ -250,10 +250,7 @@
         <w:jc w:val="both"/>
       </w:pPr>
       <w:r>
-        <w:t xml:space="preserve">Direction_id: </w:t>
-      </w:r>
-      <w:r>
-        <w:t xml:space="preserve">Indicates the direction of travel for a trip. This field is not used in routing; it provides a way to separate trips by direction when publishing </w:t>
+        <w:t xml:space="preserve">Direction_id: Indicates the direction of travel for a trip. This field is not used in routing; it provides a way to separate trips by direction when publishing </w:t>
       </w:r>
       <w:r>
         <w:t>timetables</w:t>
@@ -751,10 +748,7 @@
         <w:t>pickup_type</w:t>
       </w:r>
       <w:r>
-        <w:t xml:space="preserve">: </w:t>
-      </w:r>
-      <w:r>
-        <w:t>Indicates pickup method. Valid options are:</w:t>
+        <w:t>: Indicates pickup method. Valid options are:</w:t>
       </w:r>
     </w:p>
     <w:p>
@@ -881,7 +875,25 @@
           <w:rFonts w:asciiTheme="minorHAnsi" w:eastAsiaTheme="minorHAnsi" w:hAnsiTheme="minorHAnsi" w:cstheme="minorHAnsi"/>
           <w:bdr w:val="none" w:sz="0" w:space="0" w:color="auto" w:frame="1"/>
         </w:rPr>
-        <w:t xml:space="preserve">   </w:t>
+        <w:t xml:space="preserve">   0</w:t>
+      </w:r>
+      <w:r>
+        <w:rPr>
+          <w:rFonts w:cstheme="minorHAnsi"/>
+          <w:color w:val="202124"/>
+          <w:sz w:val="20"/>
+          <w:szCs w:val="20"/>
+        </w:rPr>
+        <w:t> or empty - Regularly scheduled drop off.</w:t>
+      </w:r>
+      <w:r>
+        <w:rPr>
+          <w:rFonts w:cstheme="minorHAnsi"/>
+          <w:color w:val="202124"/>
+          <w:sz w:val="20"/>
+          <w:szCs w:val="20"/>
+        </w:rPr>
+        <w:br/>
       </w:r>
       <w:r>
         <w:rPr>
@@ -889,7 +901,7 @@
           <w:rFonts w:asciiTheme="minorHAnsi" w:eastAsiaTheme="minorHAnsi" w:hAnsiTheme="minorHAnsi" w:cstheme="minorHAnsi"/>
           <w:bdr w:val="none" w:sz="0" w:space="0" w:color="auto" w:frame="1"/>
         </w:rPr>
-        <w:t>0</w:t>
+        <w:t xml:space="preserve">   1</w:t>
       </w:r>
       <w:r>
         <w:rPr>
@@ -898,7 +910,7 @@
           <w:sz w:val="20"/>
           <w:szCs w:val="20"/>
         </w:rPr>
-        <w:t> or empty - Regularly scheduled drop off.</w:t>
+        <w:t> - No drop off available.</w:t>
       </w:r>
       <w:r>
         <w:rPr>
@@ -915,7 +927,25 @@
           <w:rFonts w:asciiTheme="minorHAnsi" w:eastAsiaTheme="minorHAnsi" w:hAnsiTheme="minorHAnsi" w:cstheme="minorHAnsi"/>
           <w:bdr w:val="none" w:sz="0" w:space="0" w:color="auto" w:frame="1"/>
         </w:rPr>
-        <w:t xml:space="preserve">   </w:t>
+        <w:t xml:space="preserve">   2</w:t>
+      </w:r>
+      <w:r>
+        <w:rPr>
+          <w:rFonts w:cstheme="minorHAnsi"/>
+          <w:color w:val="202124"/>
+          <w:sz w:val="20"/>
+          <w:szCs w:val="20"/>
+        </w:rPr>
+        <w:t> - Must phone agency to arrange drop off.</w:t>
+      </w:r>
+      <w:r>
+        <w:rPr>
+          <w:rFonts w:cstheme="minorHAnsi"/>
+          <w:color w:val="202124"/>
+          <w:sz w:val="20"/>
+          <w:szCs w:val="20"/>
+        </w:rPr>
+        <w:br/>
       </w:r>
       <w:r>
         <w:rPr>
@@ -923,75 +953,7 @@
           <w:rFonts w:asciiTheme="minorHAnsi" w:eastAsiaTheme="minorHAnsi" w:hAnsiTheme="minorHAnsi" w:cstheme="minorHAnsi"/>
           <w:bdr w:val="none" w:sz="0" w:space="0" w:color="auto" w:frame="1"/>
         </w:rPr>
-        <w:t>1</w:t>
-      </w:r>
-      <w:r>
-        <w:rPr>
-          <w:rFonts w:cstheme="minorHAnsi"/>
-          <w:color w:val="202124"/>
-          <w:sz w:val="20"/>
-          <w:szCs w:val="20"/>
-        </w:rPr>
-        <w:t> - No drop off available.</w:t>
-      </w:r>
-      <w:r>
-        <w:rPr>
-          <w:rFonts w:cstheme="minorHAnsi"/>
-          <w:color w:val="202124"/>
-          <w:sz w:val="20"/>
-          <w:szCs w:val="20"/>
-        </w:rPr>
-        <w:br/>
-      </w:r>
-      <w:r>
-        <w:rPr>
-          <w:rStyle w:val="HTMLCode"/>
-          <w:rFonts w:asciiTheme="minorHAnsi" w:eastAsiaTheme="minorHAnsi" w:hAnsiTheme="minorHAnsi" w:cstheme="minorHAnsi"/>
-          <w:bdr w:val="none" w:sz="0" w:space="0" w:color="auto" w:frame="1"/>
-        </w:rPr>
-        <w:t xml:space="preserve">   </w:t>
-      </w:r>
-      <w:r>
-        <w:rPr>
-          <w:rStyle w:val="HTMLCode"/>
-          <w:rFonts w:asciiTheme="minorHAnsi" w:eastAsiaTheme="minorHAnsi" w:hAnsiTheme="minorHAnsi" w:cstheme="minorHAnsi"/>
-          <w:bdr w:val="none" w:sz="0" w:space="0" w:color="auto" w:frame="1"/>
-        </w:rPr>
-        <w:t>2</w:t>
-      </w:r>
-      <w:r>
-        <w:rPr>
-          <w:rFonts w:cstheme="minorHAnsi"/>
-          <w:color w:val="202124"/>
-          <w:sz w:val="20"/>
-          <w:szCs w:val="20"/>
-        </w:rPr>
-        <w:t> - Must phone agency to arrange drop off.</w:t>
-      </w:r>
-      <w:r>
-        <w:rPr>
-          <w:rFonts w:cstheme="minorHAnsi"/>
-          <w:color w:val="202124"/>
-          <w:sz w:val="20"/>
-          <w:szCs w:val="20"/>
-        </w:rPr>
-        <w:br/>
-      </w:r>
-      <w:r>
-        <w:rPr>
-          <w:rStyle w:val="HTMLCode"/>
-          <w:rFonts w:asciiTheme="minorHAnsi" w:eastAsiaTheme="minorHAnsi" w:hAnsiTheme="minorHAnsi" w:cstheme="minorHAnsi"/>
-          <w:bdr w:val="none" w:sz="0" w:space="0" w:color="auto" w:frame="1"/>
-        </w:rPr>
-        <w:t xml:space="preserve">   </w:t>
-      </w:r>
-      <w:r>
-        <w:rPr>
-          <w:rStyle w:val="HTMLCode"/>
-          <w:rFonts w:asciiTheme="minorHAnsi" w:eastAsiaTheme="minorHAnsi" w:hAnsiTheme="minorHAnsi" w:cstheme="minorHAnsi"/>
-          <w:bdr w:val="none" w:sz="0" w:space="0" w:color="auto" w:frame="1"/>
-        </w:rPr>
-        <w:t>3</w:t>
+        <w:t xml:space="preserve">   3</w:t>
       </w:r>
       <w:r>
         <w:rPr>
@@ -1119,10 +1081,7 @@
         <w:t>:</w:t>
       </w:r>
       <w:r>
-        <w:t xml:space="preserve"> </w:t>
-      </w:r>
-      <w:r>
-        <w:t>Description of a route that provides useful, quality information. Do not simply duplicate the name of the route.</w:t>
+        <w:t xml:space="preserve"> Description of a route that provides useful, quality information. Do not simply duplicate the name of the route.</w:t>
       </w:r>
     </w:p>
     <w:p>
@@ -1150,7 +1109,7 @@
           <w:sz w:val="21"/>
           <w:szCs w:val="21"/>
         </w:rPr>
-        <w:t xml:space="preserve"> </w:t>
+        <w:t xml:space="preserve"> Indicates the type of transportation used on a route. Valid options are:</w:t>
       </w:r>
       <w:r>
         <w:rPr>
@@ -1159,15 +1118,6 @@
           <w:sz w:val="21"/>
           <w:szCs w:val="21"/>
         </w:rPr>
-        <w:t>Indicates the type of transportation used on a route. Valid options are:</w:t>
-      </w:r>
-      <w:r>
-        <w:rPr>
-          <w:rFonts w:ascii="Roboto" w:hAnsi="Roboto"/>
-          <w:color w:val="202124"/>
-          <w:sz w:val="21"/>
-          <w:szCs w:val="21"/>
-        </w:rPr>
         <w:br/>
       </w:r>
       <w:r>
@@ -1437,10 +1387,7 @@
         <w:t>:</w:t>
       </w:r>
       <w:r>
-        <w:t xml:space="preserve"> </w:t>
-      </w:r>
-      <w:r>
-        <w:t>URL of a web page about the particular route. Should be different from the agency.agency_url value.</w:t>
+        <w:t xml:space="preserve"> URL of a web page about the particular route. Should be different from the agency.agency_url value.</w:t>
       </w:r>
     </w:p>
     <w:p>
@@ -1458,10 +1405,7 @@
         <w:t>:</w:t>
       </w:r>
       <w:r>
-        <w:t xml:space="preserve"> </w:t>
-      </w:r>
-      <w:r>
-        <w:t>Route color designation that matches public facing material. Defaults to white (FFFFFF) when omitted or left empty.</w:t>
+        <w:t xml:space="preserve"> Route color designation that matches public facing material. Defaults to white (FFFFFF) when omitted or left empty.</w:t>
       </w:r>
     </w:p>
     <w:p>
@@ -1532,10 +1476,7 @@
         <w:t xml:space="preserve"> </w:t>
       </w:r>
       <w:r>
-        <w:t>Refers to stop.stop_id</w:t>
-      </w:r>
-      <w:r>
-        <w:t xml:space="preserve">. </w:t>
+        <w:t xml:space="preserve">Refers to stop.stop_id. </w:t>
       </w:r>
       <w:r>
         <w:t>Identifies a stop or station where a connection between routes ends. If this field refers to a station, the transfer rule applies to all child stops.</w:t>
@@ -1554,10 +1495,7 @@
         <w:t>transfer_type</w:t>
       </w:r>
       <w:r>
-        <w:t xml:space="preserve">: </w:t>
-      </w:r>
-      <w:r>
-        <w:t>Indicates the type of connection for the specified (from_stop_id, to_stop_id) pair. Valid options are:</w:t>
+        <w:t>: Indicates the type of connection for the specified (from_stop_id, to_stop_id) pair. Valid options are:</w:t>
       </w:r>
     </w:p>
     <w:p>
@@ -1710,10 +1648,7 @@
         <w:t>from_route_id</w:t>
       </w:r>
       <w:r>
-        <w:t xml:space="preserve">: </w:t>
-      </w:r>
-      <w:r>
-        <w:t xml:space="preserve">Refers to </w:t>
+        <w:t xml:space="preserve">: Refers to </w:t>
       </w:r>
       <w:r>
         <w:t>route</w:t>
@@ -1755,22 +1690,7 @@
         <w:t>to_route_id</w:t>
       </w:r>
       <w:r>
-        <w:t xml:space="preserve">: </w:t>
-      </w:r>
-      <w:r>
-        <w:t xml:space="preserve">Refers to </w:t>
-      </w:r>
-      <w:r>
-        <w:t>route</w:t>
-      </w:r>
-      <w:r>
-        <w:t>.</w:t>
-      </w:r>
-      <w:r>
-        <w:t>route</w:t>
-      </w:r>
-      <w:r>
-        <w:t xml:space="preserve">_id. </w:t>
+        <w:t xml:space="preserve">: Refers to route.route_id. </w:t>
       </w:r>
       <w:r>
         <w:t xml:space="preserve">Identifies a </w:t>
@@ -2634,16 +2554,7 @@
         <w:t>Bonus</w:t>
       </w:r>
       <w:r>
-        <w:t>:</w:t>
-      </w:r>
-      <w:r>
-        <w:t xml:space="preserve"> </w:t>
-      </w:r>
-      <w:r>
-        <w:t xml:space="preserve"> Add technical columns, Index, Partition, Cluster columns</w:t>
-      </w:r>
-      <w:r>
-        <w:t>.</w:t>
+        <w:t>:  Add technical columns, Index, Partition, Cluster columns.</w:t>
       </w:r>
     </w:p>
     <w:p>
@@ -2784,10 +2695,16 @@
         <w:t xml:space="preserve">In </w:t>
       </w:r>
       <w:r>
-        <w:t>the trips</w:t>
-      </w:r>
-      <w:r>
-        <w:t xml:space="preserve"> table I have added a new attribute called </w:t>
+        <w:t xml:space="preserve">the </w:t>
+      </w:r>
+      <w:r>
+        <w:t>Fact tab</w:t>
+      </w:r>
+      <w:r>
+        <w:t>le</w:t>
+      </w:r>
+      <w:r>
+        <w:t xml:space="preserve"> I have added a new attribute called </w:t>
       </w:r>
       <w:r>
         <w:t>D</w:t>
@@ -2866,90 +2783,94 @@
         <w:t>And the 3 queries provided in assignment can be easily queried by the star schema proposed.</w:t>
       </w:r>
     </w:p>
-    <w:p/>
-    <w:p>
-      <w:pPr>
+    <w:p>
+      <w:pPr>
+        <w:jc w:val="both"/>
+      </w:pPr>
+    </w:p>
+    <w:p>
+      <w:pPr>
+        <w:jc w:val="both"/>
         <w:rPr>
           <w:b/>
           <w:bCs/>
+          <w:u w:val="single"/>
         </w:rPr>
       </w:pPr>
       <w:r>
         <w:rPr>
           <w:b/>
           <w:bCs/>
-        </w:rPr>
-        <w:t>3. SQL Exercise - Based on your Star Schema model, provide sample queries for</w:t>
-      </w:r>
-      <w:r>
+          <w:u w:val="single"/>
+        </w:rPr>
+        <w:t>Indexing and Partitioning:</w:t>
+      </w:r>
+    </w:p>
+    <w:p>
+      <w:pPr>
+        <w:pStyle w:val="ListParagraph"/>
+        <w:numPr>
+          <w:ilvl w:val="0"/>
+          <w:numId w:val="13"/>
+        </w:numPr>
+        <w:jc w:val="both"/>
+      </w:pPr>
+      <w:r>
+        <w:t>As we have date column in fact table which is extracted from trip_id. We can do partitioning based on Year, Month or day as I have done in Python Exercise.</w:t>
+      </w:r>
+    </w:p>
+    <w:p>
+      <w:pPr>
+        <w:pStyle w:val="ListParagraph"/>
+        <w:numPr>
+          <w:ilvl w:val="0"/>
+          <w:numId w:val="13"/>
+        </w:numPr>
+        <w:jc w:val="both"/>
+      </w:pPr>
+      <w:r>
+        <w:t>And Indexing I chose to do with stop_id and route_id because indexing are done on columns which are not updated frequently orelse it would lead to slower insert/update operations. As per my assumption stop_id and route_is not updated regularly and trip_id can be dynamic (Suppose, for Each traversal from Stop A to Stop B there might be different id). And moreover, indexing are done on the column which is most queried. As given in you exercise too.</w:t>
+      </w:r>
+    </w:p>
+    <w:p>
+      <w:pPr>
+        <w:pStyle w:val="ListParagraph"/>
+        <w:jc w:val="both"/>
+      </w:pPr>
+    </w:p>
+    <w:p>
+      <w:pPr>
+        <w:pStyle w:val="ListParagraph"/>
+        <w:jc w:val="both"/>
+      </w:pPr>
+    </w:p>
+    <w:p>
+      <w:pPr>
         <w:rPr>
           <w:b/>
           <w:bCs/>
         </w:rPr>
-        <w:t xml:space="preserve"> </w:t>
-      </w:r>
+      </w:pPr>
       <w:r>
         <w:rPr>
           <w:b/>
           <w:bCs/>
         </w:rPr>
-        <w:t>data analysts</w:t>
-      </w:r>
-    </w:p>
-    <w:p>
-      <w:pPr>
+        <w:t>3. SQL Exercise - Based on your Star Schema model, provide sample queries for</w:t>
+      </w:r>
+      <w:r>
         <w:rPr>
           <w:b/>
           <w:bCs/>
         </w:rPr>
-      </w:pPr>
+        <w:t xml:space="preserve"> </w:t>
+      </w:r>
       <w:r>
         <w:rPr>
           <w:b/>
           <w:bCs/>
         </w:rPr>
-        <w:t>a. Top 10 most popular routes in August 2022</w:t>
-      </w:r>
-    </w:p>
-    <w:p>
-      <w:r>
-        <w:t xml:space="preserve">- SELECT count(route_id) AS </w:t>
-      </w:r>
-      <w:r>
-        <w:t>count_of</w:t>
-      </w:r>
-      <w:r>
-        <w:t>_routes</w:t>
-      </w:r>
-      <w:r>
-        <w:t>_used, route_id AS popular_routes</w:t>
-      </w:r>
-      <w:r>
-        <w:t xml:space="preserve"> FROM fct_stop_times  st JOIN </w:t>
-      </w:r>
-      <w:r>
-        <w:t>dim_</w:t>
-      </w:r>
-      <w:r>
-        <w:t>trips t on st.trip_id=t.trip_id WHERE date BETWEEN 01/</w:t>
-      </w:r>
-      <w:r>
-        <w:t>08</w:t>
-      </w:r>
-      <w:r>
-        <w:t>/2022 AND 30/</w:t>
-      </w:r>
-      <w:r>
-        <w:t>08</w:t>
-      </w:r>
-      <w:r>
-        <w:t xml:space="preserve">/2022 GROUP BY popular_routes ORDER BY </w:t>
-      </w:r>
-      <w:r>
-        <w:t>popular_routes</w:t>
-      </w:r>
-      <w:r>
-        <w:t xml:space="preserve"> LIMIT 10</w:t>
+        <w:t>data analysts</w:t>
       </w:r>
     </w:p>
     <w:p>
@@ -2964,39 +2885,108 @@
           <w:b/>
           <w:bCs/>
         </w:rPr>
-        <w:t>b. Routes with number of stops in descending order</w:t>
-      </w:r>
-      <w:r>
+        <w:t>a. Top 10 most popular routes in August 2022</w:t>
+      </w:r>
+    </w:p>
+    <w:p>
+      <w:r>
+        <w:t xml:space="preserve">- SELECT count(route_id) AS </w:t>
+      </w:r>
+      <w:r>
+        <w:t>count_of</w:t>
+      </w:r>
+      <w:r>
+        <w:t>_routes</w:t>
+      </w:r>
+      <w:r>
+        <w:t>_used, route_id AS popular_routes</w:t>
+      </w:r>
+      <w:r>
+        <w:t xml:space="preserve"> FROM fct_stop_times  st JOIN </w:t>
+      </w:r>
+      <w:r>
+        <w:t>dim_</w:t>
+      </w:r>
+      <w:r>
+        <w:t>trips t on st.trip_id=t.trip_id WHERE date BETWEEN 01/</w:t>
+      </w:r>
+      <w:r>
+        <w:t>08</w:t>
+      </w:r>
+      <w:r>
+        <w:t>/2022 AND 30/</w:t>
+      </w:r>
+      <w:r>
+        <w:t>08</w:t>
+      </w:r>
+      <w:r>
+        <w:t xml:space="preserve">/2022 GROUP BY popular_routes ORDER BY </w:t>
+      </w:r>
+      <w:r>
+        <w:t>popular_routes</w:t>
+      </w:r>
+      <w:r>
+        <w:t xml:space="preserve"> LIMIT 10</w:t>
+      </w:r>
+    </w:p>
+    <w:p>
+      <w:pPr>
         <w:rPr>
           <w:b/>
           <w:bCs/>
         </w:rPr>
-        <w:t>.</w:t>
-      </w:r>
-    </w:p>
-    <w:p>
-      <w:r>
-        <w:t>- SELECT distinct route_id AS route, COUNT(stop_id) as num_of_stops FROM fct_stop_times GROUP BY route_id ORDER BY  num_of_stops DESC</w:t>
-      </w:r>
-    </w:p>
-    <w:p>
-      <w:pPr>
+      </w:pPr>
+      <w:r>
         <w:rPr>
           <w:b/>
           <w:bCs/>
         </w:rPr>
-      </w:pPr>
+        <w:lastRenderedPageBreak/>
+        <w:t>b. Routes with number of stops in descending order</w:t>
+      </w:r>
       <w:r>
         <w:rPr>
           <w:b/>
           <w:bCs/>
         </w:rPr>
+        <w:t>.</w:t>
+      </w:r>
+    </w:p>
+    <w:p>
+      <w:r>
+        <w:t>- SELECT distinct route_id AS route, COUNT</w:t>
+      </w:r>
+      <w:r>
+        <w:t xml:space="preserve"> </w:t>
+      </w:r>
+      <w:r>
+        <w:t>(stop_id) as num_of_stops FROM fct_stop_times GROUP BY route_id ORDER BY  num_of_stops DESC</w:t>
+      </w:r>
+    </w:p>
+    <w:p>
+      <w:pPr>
+        <w:rPr>
+          <w:b/>
+          <w:bCs/>
+        </w:rPr>
+      </w:pPr>
+      <w:r>
+        <w:rPr>
+          <w:b/>
+          <w:bCs/>
+        </w:rPr>
         <w:t>c. Number of trips with missed transfers in August 2022</w:t>
       </w:r>
     </w:p>
     <w:p>
       <w:r>
-        <w:t xml:space="preserve">- SELECT COUNT(trip_id) AS num_of_trips from fct_stop_times st join trip t on st.trip_id = t.trip_id </w:t>
+        <w:t>- SELECT COUNT</w:t>
+      </w:r>
+      <w:r>
+        <w:t xml:space="preserve"> </w:t>
+      </w:r>
+      <w:r>
+        <w:t xml:space="preserve">(trip_id) AS num_of_trips from fct_stop_times st join trip t on st.trip_id = t.trip_id </w:t>
       </w:r>
       <w:r>
         <w:t>WHERE date BETWEEN 01/08/2022 AND 30/08/2022 AND st.to_route_id=NULL.</w:t>
@@ -4081,6 +4071,119 @@
     </w:lvl>
   </w:abstractNum>
   <w:abstractNum w:abstractNumId="11" w15:restartNumberingAfterBreak="0">
+    <w:nsid w:val="7E0B4E7E"/>
+    <w:multiLevelType w:val="hybridMultilevel"/>
+    <w:tmpl w:val="102A8240"/>
+    <w:lvl w:ilvl="0" w:tplc="04090001">
+      <w:start w:val="1"/>
+      <w:numFmt w:val="bullet"/>
+      <w:lvlText w:val=""/>
+      <w:lvlJc w:val="left"/>
+      <w:pPr>
+        <w:ind w:left="720" w:hanging="360"/>
+      </w:pPr>
+      <w:rPr>
+        <w:rFonts w:ascii="Symbol" w:hAnsi="Symbol" w:hint="default"/>
+      </w:rPr>
+    </w:lvl>
+    <w:lvl w:ilvl="1" w:tplc="04090003" w:tentative="1">
+      <w:start w:val="1"/>
+      <w:numFmt w:val="bullet"/>
+      <w:lvlText w:val="o"/>
+      <w:lvlJc w:val="left"/>
+      <w:pPr>
+        <w:ind w:left="1440" w:hanging="360"/>
+      </w:pPr>
+      <w:rPr>
+        <w:rFonts w:ascii="Courier New" w:hAnsi="Courier New" w:cs="Courier New" w:hint="default"/>
+      </w:rPr>
+    </w:lvl>
+    <w:lvl w:ilvl="2" w:tplc="04090005" w:tentative="1">
+      <w:start w:val="1"/>
+      <w:numFmt w:val="bullet"/>
+      <w:lvlText w:val=""/>
+      <w:lvlJc w:val="left"/>
+      <w:pPr>
+        <w:ind w:left="2160" w:hanging="360"/>
+      </w:pPr>
+      <w:rPr>
+        <w:rFonts w:ascii="Wingdings" w:hAnsi="Wingdings" w:hint="default"/>
+      </w:rPr>
+    </w:lvl>
+    <w:lvl w:ilvl="3" w:tplc="04090001" w:tentative="1">
+      <w:start w:val="1"/>
+      <w:numFmt w:val="bullet"/>
+      <w:lvlText w:val=""/>
+      <w:lvlJc w:val="left"/>
+      <w:pPr>
+        <w:ind w:left="2880" w:hanging="360"/>
+      </w:pPr>
+      <w:rPr>
+        <w:rFonts w:ascii="Symbol" w:hAnsi="Symbol" w:hint="default"/>
+      </w:rPr>
+    </w:lvl>
+    <w:lvl w:ilvl="4" w:tplc="04090003" w:tentative="1">
+      <w:start w:val="1"/>
+      <w:numFmt w:val="bullet"/>
+      <w:lvlText w:val="o"/>
+      <w:lvlJc w:val="left"/>
+      <w:pPr>
+        <w:ind w:left="3600" w:hanging="360"/>
+      </w:pPr>
+      <w:rPr>
+        <w:rFonts w:ascii="Courier New" w:hAnsi="Courier New" w:cs="Courier New" w:hint="default"/>
+      </w:rPr>
+    </w:lvl>
+    <w:lvl w:ilvl="5" w:tplc="04090005" w:tentative="1">
+      <w:start w:val="1"/>
+      <w:numFmt w:val="bullet"/>
+      <w:lvlText w:val=""/>
+      <w:lvlJc w:val="left"/>
+      <w:pPr>
+        <w:ind w:left="4320" w:hanging="360"/>
+      </w:pPr>
+      <w:rPr>
+        <w:rFonts w:ascii="Wingdings" w:hAnsi="Wingdings" w:hint="default"/>
+      </w:rPr>
+    </w:lvl>
+    <w:lvl w:ilvl="6" w:tplc="04090001" w:tentative="1">
+      <w:start w:val="1"/>
+      <w:numFmt w:val="bullet"/>
+      <w:lvlText w:val=""/>
+      <w:lvlJc w:val="left"/>
+      <w:pPr>
+        <w:ind w:left="5040" w:hanging="360"/>
+      </w:pPr>
+      <w:rPr>
+        <w:rFonts w:ascii="Symbol" w:hAnsi="Symbol" w:hint="default"/>
+      </w:rPr>
+    </w:lvl>
+    <w:lvl w:ilvl="7" w:tplc="04090003" w:tentative="1">
+      <w:start w:val="1"/>
+      <w:numFmt w:val="bullet"/>
+      <w:lvlText w:val="o"/>
+      <w:lvlJc w:val="left"/>
+      <w:pPr>
+        <w:ind w:left="5760" w:hanging="360"/>
+      </w:pPr>
+      <w:rPr>
+        <w:rFonts w:ascii="Courier New" w:hAnsi="Courier New" w:cs="Courier New" w:hint="default"/>
+      </w:rPr>
+    </w:lvl>
+    <w:lvl w:ilvl="8" w:tplc="04090005" w:tentative="1">
+      <w:start w:val="1"/>
+      <w:numFmt w:val="bullet"/>
+      <w:lvlText w:val=""/>
+      <w:lvlJc w:val="left"/>
+      <w:pPr>
+        <w:ind w:left="6480" w:hanging="360"/>
+      </w:pPr>
+      <w:rPr>
+        <w:rFonts w:ascii="Wingdings" w:hAnsi="Wingdings" w:hint="default"/>
+      </w:rPr>
+    </w:lvl>
+  </w:abstractNum>
+  <w:abstractNum w:abstractNumId="12" w15:restartNumberingAfterBreak="0">
     <w:nsid w:val="7E5E33A7"/>
     <w:multiLevelType w:val="hybridMultilevel"/>
     <w:tmpl w:val="B916F2C6"/>
@@ -4206,7 +4309,7 @@
     <w:abstractNumId w:val="0"/>
   </w:num>
   <w:num w:numId="5" w16cid:durableId="1401514841">
-    <w:abstractNumId w:val="11"/>
+    <w:abstractNumId w:val="12"/>
   </w:num>
   <w:num w:numId="6" w16cid:durableId="759523892">
     <w:abstractNumId w:val="4"/>
@@ -4228,6 +4331,9 @@
   </w:num>
   <w:num w:numId="12" w16cid:durableId="1765028479">
     <w:abstractNumId w:val="9"/>
+  </w:num>
+  <w:num w:numId="13" w16cid:durableId="1443382993">
+    <w:abstractNumId w:val="11"/>
   </w:num>
 </w:numbering>
 </file>

</xml_diff>

<commit_message>
minor change in question2
</commit_message>
<xml_diff>
--- a/data_modelling/SNCF Data modelling.docx
+++ b/data_modelling/SNCF Data modelling.docx
@@ -182,8 +182,13 @@
         </w:numPr>
         <w:jc w:val="both"/>
       </w:pPr>
-      <w:r>
-        <w:t xml:space="preserve">Trips_id: </w:t>
+      <w:proofErr w:type="spellStart"/>
+      <w:r>
+        <w:t>Trips_id</w:t>
+      </w:r>
+      <w:proofErr w:type="spellEnd"/>
+      <w:r>
+        <w:t xml:space="preserve">: </w:t>
       </w:r>
       <w:r>
         <w:t>Identifies a trip.</w:t>
@@ -198,14 +203,27 @@
         </w:numPr>
         <w:jc w:val="both"/>
       </w:pPr>
-      <w:r>
-        <w:t xml:space="preserve">Route_id: </w:t>
-      </w:r>
-      <w:r>
-        <w:t>ID referencing routes.route_i</w:t>
-      </w:r>
-      <w:r>
-        <w:t xml:space="preserve">d. </w:t>
+      <w:proofErr w:type="spellStart"/>
+      <w:r>
+        <w:t>Route_id</w:t>
+      </w:r>
+      <w:proofErr w:type="spellEnd"/>
+      <w:r>
+        <w:t xml:space="preserve">: </w:t>
+      </w:r>
+      <w:r>
+        <w:t xml:space="preserve">ID referencing </w:t>
+      </w:r>
+      <w:proofErr w:type="spellStart"/>
+      <w:r>
+        <w:t>routes.route_i</w:t>
+      </w:r>
+      <w:r>
+        <w:t>d</w:t>
+      </w:r>
+      <w:proofErr w:type="spellEnd"/>
+      <w:r>
+        <w:t xml:space="preserve">. </w:t>
       </w:r>
       <w:r>
         <w:t>Identifies a route.</w:t>
@@ -220,8 +238,21 @@
         </w:numPr>
         <w:jc w:val="both"/>
       </w:pPr>
-      <w:r>
-        <w:t>Service_id: ID referencing services.service_id. Identifies a service.</w:t>
+      <w:proofErr w:type="spellStart"/>
+      <w:r>
+        <w:t>Service_id</w:t>
+      </w:r>
+      <w:proofErr w:type="spellEnd"/>
+      <w:r>
+        <w:t xml:space="preserve">: ID referencing </w:t>
+      </w:r>
+      <w:proofErr w:type="spellStart"/>
+      <w:r>
+        <w:t>services.service_id</w:t>
+      </w:r>
+      <w:proofErr w:type="spellEnd"/>
+      <w:r>
+        <w:t>. Identifies a service.</w:t>
       </w:r>
     </w:p>
     <w:p>
@@ -233,11 +264,40 @@
         </w:numPr>
         <w:jc w:val="both"/>
       </w:pPr>
-      <w:r>
-        <w:t xml:space="preserve">Trip_headsign: </w:t>
-      </w:r>
-      <w:r>
-        <w:t>Text that appears on signage identifying the trip's destination to riders. Use this field to distinguish between different patterns of service on the same route. If the headsign changes during a trip, trip_headsign can be overridden by specifying values for the stop_times.stop_headsign.</w:t>
+      <w:proofErr w:type="spellStart"/>
+      <w:r>
+        <w:t>Trip_headsign</w:t>
+      </w:r>
+      <w:proofErr w:type="spellEnd"/>
+      <w:r>
+        <w:t xml:space="preserve">: </w:t>
+      </w:r>
+      <w:r>
+        <w:t xml:space="preserve">Text that appears on signage identifying the trip's destination to riders. Use this field to distinguish between different patterns of service on the same route. If the </w:t>
+      </w:r>
+      <w:proofErr w:type="spellStart"/>
+      <w:r>
+        <w:t>headsign</w:t>
+      </w:r>
+      <w:proofErr w:type="spellEnd"/>
+      <w:r>
+        <w:t xml:space="preserve"> changes during a trip, </w:t>
+      </w:r>
+      <w:proofErr w:type="spellStart"/>
+      <w:r>
+        <w:t>trip_headsign</w:t>
+      </w:r>
+      <w:proofErr w:type="spellEnd"/>
+      <w:r>
+        <w:t xml:space="preserve"> can be overridden by specifying values for the </w:t>
+      </w:r>
+      <w:proofErr w:type="spellStart"/>
+      <w:r>
+        <w:t>stop_times.stop_headsign</w:t>
+      </w:r>
+      <w:proofErr w:type="spellEnd"/>
+      <w:r>
+        <w:t>.</w:t>
       </w:r>
     </w:p>
     <w:p>
@@ -249,8 +309,13 @@
         </w:numPr>
         <w:jc w:val="both"/>
       </w:pPr>
-      <w:r>
-        <w:t xml:space="preserve">Direction_id: Indicates the direction of travel for a trip. This field is not used in routing; it provides a way to separate trips by direction when publishing </w:t>
+      <w:proofErr w:type="spellStart"/>
+      <w:r>
+        <w:t>Direction_id</w:t>
+      </w:r>
+      <w:proofErr w:type="spellEnd"/>
+      <w:r>
+        <w:t xml:space="preserve">: Indicates the direction of travel for a trip. This field is not used in routing; it provides a way to separate trips by direction when publishing </w:t>
       </w:r>
       <w:r>
         <w:t>timetables</w:t>
@@ -306,11 +371,32 @@
         </w:numPr>
         <w:jc w:val="both"/>
       </w:pPr>
-      <w:r>
-        <w:t xml:space="preserve">Block_id: </w:t>
-      </w:r>
-      <w:r>
-        <w:t>Identifies the block to which the trip belongs. A block consists of a single trip or many sequential trips made using the same vehicle, defined by shared service days and block_id. A block_id can have trips with different service days, making distinct blocks.</w:t>
+      <w:proofErr w:type="spellStart"/>
+      <w:r>
+        <w:t>Block_id</w:t>
+      </w:r>
+      <w:proofErr w:type="spellEnd"/>
+      <w:r>
+        <w:t xml:space="preserve">: </w:t>
+      </w:r>
+      <w:r>
+        <w:t xml:space="preserve">Identifies the block to which the trip belongs. A block consists of a single trip or many sequential trips made using the same vehicle, defined by shared service days and </w:t>
+      </w:r>
+      <w:proofErr w:type="spellStart"/>
+      <w:r>
+        <w:t>block_id</w:t>
+      </w:r>
+      <w:proofErr w:type="spellEnd"/>
+      <w:r>
+        <w:t xml:space="preserve">. A </w:t>
+      </w:r>
+      <w:proofErr w:type="spellStart"/>
+      <w:r>
+        <w:t>block_id</w:t>
+      </w:r>
+      <w:proofErr w:type="spellEnd"/>
+      <w:r>
+        <w:t xml:space="preserve"> can have trips with different service days, making distinct blocks.</w:t>
       </w:r>
     </w:p>
     <w:p>
@@ -321,18 +407,31 @@
           <w:numId w:val="2"/>
         </w:numPr>
       </w:pPr>
+      <w:proofErr w:type="spellStart"/>
       <w:r>
         <w:lastRenderedPageBreak/>
-        <w:t xml:space="preserve">Shape_id: </w:t>
-      </w:r>
-      <w:r>
-        <w:t>ID referencing shapes.shape_id</w:t>
+        <w:t>Shape_id</w:t>
+      </w:r>
+      <w:proofErr w:type="spellEnd"/>
+      <w:r>
+        <w:t xml:space="preserve">: </w:t>
+      </w:r>
+      <w:r>
+        <w:t xml:space="preserve">ID referencing </w:t>
+      </w:r>
+      <w:proofErr w:type="spellStart"/>
+      <w:r>
+        <w:t>shapes.shape_id</w:t>
       </w:r>
       <w:r>
         <w:t>.</w:t>
       </w:r>
       <w:r>
-        <w:t>Identifies a geospatial shape that describes the vehicle travel path for a trip.</w:t>
+        <w:t>Identifies</w:t>
+      </w:r>
+      <w:proofErr w:type="spellEnd"/>
+      <w:r>
+        <w:t xml:space="preserve"> a geospatial shape that describes the vehicle travel path for a trip.</w:t>
       </w:r>
     </w:p>
     <w:p>
@@ -360,9 +459,11 @@
         </w:numPr>
         <w:jc w:val="both"/>
       </w:pPr>
+      <w:proofErr w:type="spellStart"/>
       <w:r>
         <w:t>Stop_id</w:t>
       </w:r>
+      <w:proofErr w:type="spellEnd"/>
       <w:r>
         <w:t>: Identifies the Stop.</w:t>
       </w:r>
@@ -376,9 +477,11 @@
         </w:numPr>
         <w:jc w:val="both"/>
       </w:pPr>
+      <w:proofErr w:type="spellStart"/>
       <w:r>
         <w:t>Stop_name</w:t>
       </w:r>
+      <w:proofErr w:type="spellEnd"/>
       <w:r>
         <w:t>: Name of the Stop.</w:t>
       </w:r>
@@ -392,9 +495,11 @@
         </w:numPr>
         <w:jc w:val="both"/>
       </w:pPr>
+      <w:proofErr w:type="spellStart"/>
       <w:r>
         <w:t>Stop_desc</w:t>
       </w:r>
+      <w:proofErr w:type="spellEnd"/>
       <w:r>
         <w:t>: Description about the Stop.</w:t>
       </w:r>
@@ -408,9 +513,11 @@
         </w:numPr>
         <w:jc w:val="both"/>
       </w:pPr>
+      <w:proofErr w:type="spellStart"/>
       <w:r>
         <w:t>Stop_lat</w:t>
       </w:r>
+      <w:proofErr w:type="spellEnd"/>
       <w:r>
         <w:t>: Latitude about the Stop.</w:t>
       </w:r>
@@ -424,9 +531,11 @@
         </w:numPr>
         <w:jc w:val="both"/>
       </w:pPr>
+      <w:proofErr w:type="spellStart"/>
       <w:r>
         <w:t>Stop_lon</w:t>
       </w:r>
+      <w:proofErr w:type="spellEnd"/>
       <w:r>
         <w:t>: Longitude about the Stop.</w:t>
       </w:r>
@@ -440,11 +549,21 @@
         </w:numPr>
         <w:jc w:val="both"/>
       </w:pPr>
+      <w:proofErr w:type="spellStart"/>
       <w:r>
         <w:t>Zone_id</w:t>
       </w:r>
-      <w:r>
-        <w:t>: Id refers to Zone.Zone_id. Identifies the Zone.</w:t>
+      <w:proofErr w:type="spellEnd"/>
+      <w:r>
+        <w:t xml:space="preserve">: Id refers to </w:t>
+      </w:r>
+      <w:proofErr w:type="spellStart"/>
+      <w:r>
+        <w:t>Zone.Zone_id</w:t>
+      </w:r>
+      <w:proofErr w:type="spellEnd"/>
+      <w:r>
+        <w:t>. Identifies the Zone.</w:t>
       </w:r>
     </w:p>
     <w:p>
@@ -456,11 +575,21 @@
         </w:numPr>
         <w:jc w:val="both"/>
       </w:pPr>
+      <w:proofErr w:type="spellStart"/>
       <w:r>
         <w:t>Stop_url</w:t>
       </w:r>
-      <w:r>
-        <w:t>: Url of the web page of the location.</w:t>
+      <w:proofErr w:type="spellEnd"/>
+      <w:r>
+        <w:t xml:space="preserve">: </w:t>
+      </w:r>
+      <w:proofErr w:type="spellStart"/>
+      <w:r>
+        <w:t>Url</w:t>
+      </w:r>
+      <w:proofErr w:type="spellEnd"/>
+      <w:r>
+        <w:t xml:space="preserve"> of the web page of the location.</w:t>
       </w:r>
     </w:p>
     <w:p>
@@ -472,9 +601,11 @@
         </w:numPr>
         <w:jc w:val="both"/>
       </w:pPr>
+      <w:proofErr w:type="spellStart"/>
       <w:r>
         <w:t>Location_type</w:t>
       </w:r>
+      <w:proofErr w:type="spellEnd"/>
       <w:r>
         <w:t>: Type of the location. Platform, Station, Entrance, Exit, Boarding Area or generic node.</w:t>
       </w:r>
@@ -493,7 +624,23 @@
           <w:sz w:val="20"/>
           <w:szCs w:val="20"/>
         </w:rPr>
-        <w:t>• 0 (or empty): Stop (or Platform). A location where passengers board or disembark from a transit vehicle. Is called a platform when defined within a parent_station.</w:t>
+        <w:t>• 0 (or empty): Stop (or Platform). A location where passengers board or disembark from a transit vehicle. Is called a platform when defined within a </w:t>
+      </w:r>
+      <w:proofErr w:type="spellStart"/>
+      <w:r>
+        <w:rPr>
+          <w:sz w:val="20"/>
+          <w:szCs w:val="20"/>
+        </w:rPr>
+        <w:t>parent_station</w:t>
+      </w:r>
+      <w:proofErr w:type="spellEnd"/>
+      <w:r>
+        <w:rPr>
+          <w:sz w:val="20"/>
+          <w:szCs w:val="20"/>
+        </w:rPr>
+        <w:t>.</w:t>
       </w:r>
       <w:r>
         <w:rPr>
@@ -531,7 +678,23 @@
           <w:szCs w:val="20"/>
         </w:rPr>
         <w:br/>
-        <w:t>• 3: Generic Node. A location within a station, not matching any other location_type, which can be used to link together pathways define in pathways.txt.</w:t>
+        <w:t>• 3: Generic Node. A location within a station, not matching any other </w:t>
+      </w:r>
+      <w:proofErr w:type="spellStart"/>
+      <w:r>
+        <w:rPr>
+          <w:sz w:val="20"/>
+          <w:szCs w:val="20"/>
+        </w:rPr>
+        <w:t>location_type</w:t>
+      </w:r>
+      <w:proofErr w:type="spellEnd"/>
+      <w:r>
+        <w:rPr>
+          <w:sz w:val="20"/>
+          <w:szCs w:val="20"/>
+        </w:rPr>
+        <w:t>, which can be used to link together pathways define in pathways.txt.</w:t>
       </w:r>
       <w:r>
         <w:rPr>
@@ -551,9 +714,11 @@
         </w:numPr>
         <w:jc w:val="both"/>
       </w:pPr>
+      <w:proofErr w:type="spellStart"/>
       <w:r>
         <w:t>Parent_station</w:t>
       </w:r>
+      <w:proofErr w:type="spellEnd"/>
       <w:r>
         <w:t xml:space="preserve">: </w:t>
       </w:r>
@@ -578,7 +743,39 @@
           <w:sz w:val="20"/>
           <w:szCs w:val="20"/>
         </w:rPr>
-        <w:t>• Stop/platform (location_type=0): the parent_station field contains the ID of a station.</w:t>
+        <w:t>• Stop/platform (</w:t>
+      </w:r>
+      <w:proofErr w:type="spellStart"/>
+      <w:r>
+        <w:rPr>
+          <w:sz w:val="20"/>
+          <w:szCs w:val="20"/>
+        </w:rPr>
+        <w:t>location_type</w:t>
+      </w:r>
+      <w:proofErr w:type="spellEnd"/>
+      <w:r>
+        <w:rPr>
+          <w:sz w:val="20"/>
+          <w:szCs w:val="20"/>
+        </w:rPr>
+        <w:t>=0): the </w:t>
+      </w:r>
+      <w:proofErr w:type="spellStart"/>
+      <w:r>
+        <w:rPr>
+          <w:sz w:val="20"/>
+          <w:szCs w:val="20"/>
+        </w:rPr>
+        <w:t>parent_station</w:t>
+      </w:r>
+      <w:proofErr w:type="spellEnd"/>
+      <w:r>
+        <w:rPr>
+          <w:sz w:val="20"/>
+          <w:szCs w:val="20"/>
+        </w:rPr>
+        <w:t> field contains the ID of a station.</w:t>
       </w:r>
       <w:r>
         <w:rPr>
@@ -586,7 +783,23 @@
           <w:szCs w:val="20"/>
         </w:rPr>
         <w:br/>
-        <w:t>• Station (location_type=1): this field must be empty.</w:t>
+        <w:t>• Station (</w:t>
+      </w:r>
+      <w:proofErr w:type="spellStart"/>
+      <w:r>
+        <w:rPr>
+          <w:sz w:val="20"/>
+          <w:szCs w:val="20"/>
+        </w:rPr>
+        <w:t>location_type</w:t>
+      </w:r>
+      <w:proofErr w:type="spellEnd"/>
+      <w:r>
+        <w:rPr>
+          <w:sz w:val="20"/>
+          <w:szCs w:val="20"/>
+        </w:rPr>
+        <w:t>=1): this field must be empty.</w:t>
       </w:r>
       <w:r>
         <w:rPr>
@@ -594,7 +807,71 @@
           <w:szCs w:val="20"/>
         </w:rPr>
         <w:br/>
-        <w:t>• Entrance/exit (location_type=2) or generic node (location_type=3): the parent_station field contains the ID of a station (location_type=1)</w:t>
+        <w:t>• Entrance/exit (</w:t>
+      </w:r>
+      <w:proofErr w:type="spellStart"/>
+      <w:r>
+        <w:rPr>
+          <w:sz w:val="20"/>
+          <w:szCs w:val="20"/>
+        </w:rPr>
+        <w:t>location_type</w:t>
+      </w:r>
+      <w:proofErr w:type="spellEnd"/>
+      <w:r>
+        <w:rPr>
+          <w:sz w:val="20"/>
+          <w:szCs w:val="20"/>
+        </w:rPr>
+        <w:t>=2) or generic node (</w:t>
+      </w:r>
+      <w:proofErr w:type="spellStart"/>
+      <w:r>
+        <w:rPr>
+          <w:sz w:val="20"/>
+          <w:szCs w:val="20"/>
+        </w:rPr>
+        <w:t>location_type</w:t>
+      </w:r>
+      <w:proofErr w:type="spellEnd"/>
+      <w:r>
+        <w:rPr>
+          <w:sz w:val="20"/>
+          <w:szCs w:val="20"/>
+        </w:rPr>
+        <w:t>=3): the </w:t>
+      </w:r>
+      <w:proofErr w:type="spellStart"/>
+      <w:r>
+        <w:rPr>
+          <w:sz w:val="20"/>
+          <w:szCs w:val="20"/>
+        </w:rPr>
+        <w:t>parent_station</w:t>
+      </w:r>
+      <w:proofErr w:type="spellEnd"/>
+      <w:r>
+        <w:rPr>
+          <w:sz w:val="20"/>
+          <w:szCs w:val="20"/>
+        </w:rPr>
+        <w:t> field contains the ID of a station (</w:t>
+      </w:r>
+      <w:proofErr w:type="spellStart"/>
+      <w:r>
+        <w:rPr>
+          <w:sz w:val="20"/>
+          <w:szCs w:val="20"/>
+        </w:rPr>
+        <w:t>location_type</w:t>
+      </w:r>
+      <w:proofErr w:type="spellEnd"/>
+      <w:r>
+        <w:rPr>
+          <w:sz w:val="20"/>
+          <w:szCs w:val="20"/>
+        </w:rPr>
+        <w:t>=1)</w:t>
       </w:r>
       <w:r>
         <w:rPr>
@@ -602,7 +879,39 @@
           <w:szCs w:val="20"/>
         </w:rPr>
         <w:br/>
-        <w:t>• Boarding Area (location_type=4): the parent_station field contains ID of a platform.</w:t>
+        <w:t>• Boarding Area (</w:t>
+      </w:r>
+      <w:proofErr w:type="spellStart"/>
+      <w:r>
+        <w:rPr>
+          <w:sz w:val="20"/>
+          <w:szCs w:val="20"/>
+        </w:rPr>
+        <w:t>location_type</w:t>
+      </w:r>
+      <w:proofErr w:type="spellEnd"/>
+      <w:r>
+        <w:rPr>
+          <w:sz w:val="20"/>
+          <w:szCs w:val="20"/>
+        </w:rPr>
+        <w:t>=4): the </w:t>
+      </w:r>
+      <w:proofErr w:type="spellStart"/>
+      <w:r>
+        <w:rPr>
+          <w:sz w:val="20"/>
+          <w:szCs w:val="20"/>
+        </w:rPr>
+        <w:t>parent_station</w:t>
+      </w:r>
+      <w:proofErr w:type="spellEnd"/>
+      <w:r>
+        <w:rPr>
+          <w:sz w:val="20"/>
+          <w:szCs w:val="20"/>
+        </w:rPr>
+        <w:t> field contains ID of a platform.</w:t>
       </w:r>
     </w:p>
     <w:p>
@@ -633,11 +942,21 @@
         </w:numPr>
         <w:jc w:val="both"/>
       </w:pPr>
+      <w:proofErr w:type="spellStart"/>
       <w:r>
         <w:t>trip_id</w:t>
       </w:r>
-      <w:r>
-        <w:t>: Id refers to trips.trip_id. Identifies a trip.</w:t>
+      <w:proofErr w:type="spellEnd"/>
+      <w:r>
+        <w:t xml:space="preserve">: Id refers to </w:t>
+      </w:r>
+      <w:proofErr w:type="spellStart"/>
+      <w:r>
+        <w:t>trips.trip_id</w:t>
+      </w:r>
+      <w:proofErr w:type="spellEnd"/>
+      <w:r>
+        <w:t>. Identifies a trip.</w:t>
       </w:r>
     </w:p>
     <w:p>
@@ -649,9 +968,11 @@
         </w:numPr>
         <w:jc w:val="both"/>
       </w:pPr>
+      <w:proofErr w:type="spellStart"/>
       <w:r>
         <w:t>arrival_time</w:t>
       </w:r>
+      <w:proofErr w:type="spellEnd"/>
       <w:r>
         <w:t xml:space="preserve">: </w:t>
       </w:r>
@@ -671,9 +992,11 @@
         </w:numPr>
         <w:jc w:val="both"/>
       </w:pPr>
+      <w:proofErr w:type="spellStart"/>
       <w:r>
         <w:t>departure_time</w:t>
       </w:r>
+      <w:proofErr w:type="spellEnd"/>
       <w:r>
         <w:t>: Departure</w:t>
       </w:r>
@@ -690,11 +1013,21 @@
         </w:numPr>
         <w:jc w:val="both"/>
       </w:pPr>
+      <w:proofErr w:type="spellStart"/>
       <w:r>
         <w:t>stop_id</w:t>
       </w:r>
-      <w:r>
-        <w:t>: Id refers to stops.stop_id. Identifies the stop.</w:t>
+      <w:proofErr w:type="spellEnd"/>
+      <w:r>
+        <w:t xml:space="preserve">: Id refers to </w:t>
+      </w:r>
+      <w:proofErr w:type="spellStart"/>
+      <w:r>
+        <w:t>stops.stop_id</w:t>
+      </w:r>
+      <w:proofErr w:type="spellEnd"/>
+      <w:r>
+        <w:t>. Identifies the stop.</w:t>
       </w:r>
     </w:p>
     <w:p>
@@ -706,9 +1039,11 @@
         </w:numPr>
         <w:jc w:val="both"/>
       </w:pPr>
+      <w:proofErr w:type="spellStart"/>
       <w:r>
         <w:t>stop_sequence</w:t>
       </w:r>
+      <w:proofErr w:type="spellEnd"/>
       <w:r>
         <w:t xml:space="preserve">: </w:t>
       </w:r>
@@ -725,14 +1060,48 @@
         </w:numPr>
         <w:jc w:val="both"/>
       </w:pPr>
+      <w:proofErr w:type="spellStart"/>
       <w:r>
         <w:t>stop_headsign</w:t>
       </w:r>
+      <w:proofErr w:type="spellEnd"/>
       <w:r>
         <w:t xml:space="preserve">: </w:t>
       </w:r>
       <w:r>
-        <w:t>Text that appears on signage identifying the trip's destination to riders. This field overrides the default trips.trip_headsign when the headsign changes between stops. If the headsign is displayed for an entire trip, use trips.trip_headsign instead.</w:t>
+        <w:t xml:space="preserve">Text that appears on signage identifying the trip's destination to riders. This field overrides the default </w:t>
+      </w:r>
+      <w:proofErr w:type="spellStart"/>
+      <w:r>
+        <w:t>trips.trip_headsign</w:t>
+      </w:r>
+      <w:proofErr w:type="spellEnd"/>
+      <w:r>
+        <w:t xml:space="preserve"> when the </w:t>
+      </w:r>
+      <w:proofErr w:type="spellStart"/>
+      <w:r>
+        <w:t>headsign</w:t>
+      </w:r>
+      <w:proofErr w:type="spellEnd"/>
+      <w:r>
+        <w:t xml:space="preserve"> changes between stops. If the </w:t>
+      </w:r>
+      <w:proofErr w:type="spellStart"/>
+      <w:r>
+        <w:t>headsign</w:t>
+      </w:r>
+      <w:proofErr w:type="spellEnd"/>
+      <w:r>
+        <w:t xml:space="preserve"> is displayed for an entire trip, use </w:t>
+      </w:r>
+      <w:proofErr w:type="spellStart"/>
+      <w:r>
+        <w:t>trips.trip_headsign</w:t>
+      </w:r>
+      <w:proofErr w:type="spellEnd"/>
+      <w:r>
+        <w:t xml:space="preserve"> instead.</w:t>
       </w:r>
     </w:p>
     <w:p>
@@ -744,9 +1113,11 @@
         </w:numPr>
         <w:jc w:val="both"/>
       </w:pPr>
+      <w:proofErr w:type="spellStart"/>
       <w:r>
         <w:t>pickup_type</w:t>
       </w:r>
+      <w:proofErr w:type="spellEnd"/>
       <w:r>
         <w:t>: Indicates pickup method. Valid options are:</w:t>
       </w:r>
@@ -845,9 +1216,11 @@
           <w:szCs w:val="20"/>
         </w:rPr>
       </w:pPr>
+      <w:proofErr w:type="spellStart"/>
       <w:r>
         <w:t>drop_off_type</w:t>
       </w:r>
+      <w:proofErr w:type="spellEnd"/>
       <w:r>
         <w:t xml:space="preserve">: </w:t>
       </w:r>
@@ -973,9 +1346,11 @@
           <w:numId w:val="6"/>
         </w:numPr>
       </w:pPr>
+      <w:proofErr w:type="spellStart"/>
       <w:r>
         <w:t>shape_dist_traveled</w:t>
       </w:r>
+      <w:proofErr w:type="spellEnd"/>
       <w:r>
         <w:t xml:space="preserve">: </w:t>
       </w:r>
@@ -1008,9 +1383,11 @@
           <w:numId w:val="8"/>
         </w:numPr>
       </w:pPr>
+      <w:proofErr w:type="spellStart"/>
       <w:r>
         <w:t>route_id</w:t>
       </w:r>
+      <w:proofErr w:type="spellEnd"/>
       <w:r>
         <w:t>: Identifies the route.</w:t>
       </w:r>
@@ -1023,11 +1400,21 @@
           <w:numId w:val="8"/>
         </w:numPr>
       </w:pPr>
+      <w:proofErr w:type="spellStart"/>
       <w:r>
         <w:t>agency_id</w:t>
       </w:r>
-      <w:r>
-        <w:t>: Id refers to Agency.agency_id. Identifies the a</w:t>
+      <w:proofErr w:type="spellEnd"/>
+      <w:r>
+        <w:t xml:space="preserve">: Id refers to </w:t>
+      </w:r>
+      <w:proofErr w:type="spellStart"/>
+      <w:r>
+        <w:t>Agency.agency_id</w:t>
+      </w:r>
+      <w:proofErr w:type="spellEnd"/>
+      <w:r>
+        <w:t>. Identifies the a</w:t>
       </w:r>
       <w:r>
         <w:t>gency for the specified route.</w:t>
@@ -1044,9 +1431,11 @@
           <w:numId w:val="8"/>
         </w:numPr>
       </w:pPr>
+      <w:proofErr w:type="spellStart"/>
       <w:r>
         <w:t>route_short_name</w:t>
       </w:r>
+      <w:proofErr w:type="spellEnd"/>
       <w:r>
         <w:t>: Short name of the route.</w:t>
       </w:r>
@@ -1059,9 +1448,11 @@
           <w:numId w:val="8"/>
         </w:numPr>
       </w:pPr>
+      <w:proofErr w:type="spellStart"/>
       <w:r>
         <w:t>route_long_name</w:t>
       </w:r>
+      <w:proofErr w:type="spellEnd"/>
       <w:r>
         <w:t>: long name of the route.</w:t>
       </w:r>
@@ -1074,9 +1465,11 @@
           <w:numId w:val="8"/>
         </w:numPr>
       </w:pPr>
+      <w:proofErr w:type="spellStart"/>
       <w:r>
         <w:t>route_desc</w:t>
       </w:r>
+      <w:proofErr w:type="spellEnd"/>
       <w:r>
         <w:t>:</w:t>
       </w:r>
@@ -1096,9 +1489,11 @@
           <w:szCs w:val="20"/>
         </w:rPr>
       </w:pPr>
+      <w:proofErr w:type="spellStart"/>
       <w:r>
         <w:t>route_type</w:t>
       </w:r>
+      <w:proofErr w:type="spellEnd"/>
       <w:r>
         <w:t>:</w:t>
       </w:r>
@@ -1380,14 +1775,24 @@
           <w:numId w:val="8"/>
         </w:numPr>
       </w:pPr>
+      <w:proofErr w:type="spellStart"/>
       <w:r>
         <w:t>route_url</w:t>
       </w:r>
+      <w:proofErr w:type="spellEnd"/>
       <w:r>
         <w:t>:</w:t>
       </w:r>
       <w:r>
-        <w:t xml:space="preserve"> URL of a web page about the particular route. Should be different from the agency.agency_url value.</w:t>
+        <w:t xml:space="preserve"> URL of a web page about the particular route. Should be different from the </w:t>
+      </w:r>
+      <w:proofErr w:type="spellStart"/>
+      <w:r>
+        <w:t>agency.agency_url</w:t>
+      </w:r>
+      <w:proofErr w:type="spellEnd"/>
+      <w:r>
+        <w:t xml:space="preserve"> value.</w:t>
       </w:r>
     </w:p>
     <w:p>
@@ -1398,9 +1803,11 @@
           <w:numId w:val="8"/>
         </w:numPr>
       </w:pPr>
+      <w:proofErr w:type="spellStart"/>
       <w:r>
         <w:t>route_color</w:t>
       </w:r>
+      <w:proofErr w:type="spellEnd"/>
       <w:r>
         <w:t>:</w:t>
       </w:r>
@@ -1416,14 +1823,24 @@
           <w:numId w:val="8"/>
         </w:numPr>
       </w:pPr>
+      <w:proofErr w:type="spellStart"/>
       <w:r>
         <w:t>route_text_color</w:t>
       </w:r>
+      <w:proofErr w:type="spellEnd"/>
       <w:r>
         <w:t xml:space="preserve">: </w:t>
       </w:r>
       <w:r>
-        <w:t>Legible color to use for text drawn against a background of route_color. Defaults to black (000000) when omitted or left empty.</w:t>
+        <w:t xml:space="preserve">Legible color to use for text drawn against a background of </w:t>
+      </w:r>
+      <w:proofErr w:type="spellStart"/>
+      <w:r>
+        <w:t>route_color</w:t>
+      </w:r>
+      <w:proofErr w:type="spellEnd"/>
+      <w:r>
+        <w:t>. Defaults to black (000000) when omitted or left empty.</w:t>
       </w:r>
     </w:p>
     <w:p/>
@@ -1448,11 +1865,21 @@
           <w:numId w:val="9"/>
         </w:numPr>
       </w:pPr>
+      <w:proofErr w:type="spellStart"/>
       <w:r>
         <w:t>from_stop_id</w:t>
       </w:r>
-      <w:r>
-        <w:t xml:space="preserve">: Refers to stop.stop_id. </w:t>
+      <w:proofErr w:type="spellEnd"/>
+      <w:r>
+        <w:t xml:space="preserve">: Refers to </w:t>
+      </w:r>
+      <w:proofErr w:type="spellStart"/>
+      <w:r>
+        <w:t>stop.stop_id</w:t>
+      </w:r>
+      <w:proofErr w:type="spellEnd"/>
+      <w:r>
+        <w:t xml:space="preserve">. </w:t>
       </w:r>
       <w:r>
         <w:t>Identifies a stop or station where a connection between routes begins. If this field refers to a station, the transfer rule applies to all its child stops.</w:t>
@@ -1466,9 +1893,11 @@
           <w:numId w:val="9"/>
         </w:numPr>
       </w:pPr>
+      <w:proofErr w:type="spellStart"/>
       <w:r>
         <w:t>to_stop_id</w:t>
       </w:r>
+      <w:proofErr w:type="spellEnd"/>
       <w:r>
         <w:t>:</w:t>
       </w:r>
@@ -1476,7 +1905,15 @@
         <w:t xml:space="preserve"> </w:t>
       </w:r>
       <w:r>
-        <w:t xml:space="preserve">Refers to stop.stop_id. </w:t>
+        <w:t xml:space="preserve">Refers to </w:t>
+      </w:r>
+      <w:proofErr w:type="spellStart"/>
+      <w:r>
+        <w:t>stop.stop_id</w:t>
+      </w:r>
+      <w:proofErr w:type="spellEnd"/>
+      <w:r>
+        <w:t xml:space="preserve">. </w:t>
       </w:r>
       <w:r>
         <w:t>Identifies a stop or station where a connection between routes ends. If this field refers to a station, the transfer rule applies to all child stops.</w:t>
@@ -1490,12 +1927,30 @@
           <w:numId w:val="9"/>
         </w:numPr>
       </w:pPr>
+      <w:proofErr w:type="spellStart"/>
       <w:r>
         <w:lastRenderedPageBreak/>
         <w:t>transfer_type</w:t>
       </w:r>
-      <w:r>
-        <w:t>: Indicates the type of connection for the specified (from_stop_id, to_stop_id) pair. Valid options are:</w:t>
+      <w:proofErr w:type="spellEnd"/>
+      <w:r>
+        <w:t>: Indicates the type of connection for the specified (</w:t>
+      </w:r>
+      <w:proofErr w:type="spellStart"/>
+      <w:r>
+        <w:t>from_stop_id</w:t>
+      </w:r>
+      <w:proofErr w:type="spellEnd"/>
+      <w:r>
+        <w:t xml:space="preserve">, </w:t>
+      </w:r>
+      <w:proofErr w:type="spellStart"/>
+      <w:r>
+        <w:t>to_stop_id</w:t>
+      </w:r>
+      <w:proofErr w:type="spellEnd"/>
+      <w:r>
+        <w:t>) pair. Valid options are:</w:t>
       </w:r>
     </w:p>
     <w:p>
@@ -1555,7 +2010,23 @@
           <w:sz w:val="20"/>
           <w:szCs w:val="20"/>
         </w:rPr>
-        <w:t>2 - Transfer requires a minimum amount of time between arrival and departure to ensure a connection. The time required to transfer is specified by min_transfer_time.</w:t>
+        <w:t xml:space="preserve">2 - Transfer requires a minimum amount of time between arrival and departure to ensure a connection. The time required to transfer is specified by </w:t>
+      </w:r>
+      <w:proofErr w:type="spellStart"/>
+      <w:r>
+        <w:rPr>
+          <w:sz w:val="20"/>
+          <w:szCs w:val="20"/>
+        </w:rPr>
+        <w:t>min_transfer_time</w:t>
+      </w:r>
+      <w:proofErr w:type="spellEnd"/>
+      <w:r>
+        <w:rPr>
+          <w:sz w:val="20"/>
+          <w:szCs w:val="20"/>
+        </w:rPr>
+        <w:t>.</w:t>
       </w:r>
     </w:p>
     <w:p>
@@ -1626,14 +2097,24 @@
           <w:numId w:val="9"/>
         </w:numPr>
       </w:pPr>
+      <w:proofErr w:type="spellStart"/>
       <w:r>
         <w:t>min_transfer_time</w:t>
       </w:r>
+      <w:proofErr w:type="spellEnd"/>
       <w:r>
         <w:t xml:space="preserve">: </w:t>
       </w:r>
       <w:r>
-        <w:t>Amount of time, in seconds, that must be available to permit a transfer between routes at the specified stops. The min_transfer_time should be sufficient to permit a typical rider to move between the two stops, including buffer time to allow for schedule variance on each route.</w:t>
+        <w:t xml:space="preserve">Amount of time, in seconds, that must be available to permit a transfer between routes at the specified stops. The </w:t>
+      </w:r>
+      <w:proofErr w:type="spellStart"/>
+      <w:r>
+        <w:t>min_transfer_time</w:t>
+      </w:r>
+      <w:proofErr w:type="spellEnd"/>
+      <w:r>
+        <w:t xml:space="preserve"> should be sufficient to permit a typical rider to move between the two stops, including buffer time to allow for schedule variance on each route.</w:t>
       </w:r>
     </w:p>
     <w:p>
@@ -1644,12 +2125,15 @@
           <w:numId w:val="9"/>
         </w:numPr>
       </w:pPr>
+      <w:proofErr w:type="spellStart"/>
       <w:r>
         <w:t>from_route_id</w:t>
       </w:r>
+      <w:proofErr w:type="spellEnd"/>
       <w:r>
         <w:t xml:space="preserve">: Refers to </w:t>
       </w:r>
+      <w:proofErr w:type="spellStart"/>
       <w:r>
         <w:t>route</w:t>
       </w:r>
@@ -1660,7 +2144,11 @@
         <w:t>route</w:t>
       </w:r>
       <w:r>
-        <w:t xml:space="preserve">_id. </w:t>
+        <w:t>_id</w:t>
+      </w:r>
+      <w:proofErr w:type="spellEnd"/>
+      <w:r>
+        <w:t xml:space="preserve">. </w:t>
       </w:r>
       <w:r>
         <w:t xml:space="preserve">Identifies a </w:t>
@@ -1686,11 +2174,21 @@
           <w:numId w:val="9"/>
         </w:numPr>
       </w:pPr>
+      <w:proofErr w:type="spellStart"/>
       <w:r>
         <w:t>to_route_id</w:t>
       </w:r>
-      <w:r>
-        <w:t xml:space="preserve">: Refers to route.route_id. </w:t>
+      <w:proofErr w:type="spellEnd"/>
+      <w:r>
+        <w:t xml:space="preserve">: Refers to </w:t>
+      </w:r>
+      <w:proofErr w:type="spellStart"/>
+      <w:r>
+        <w:t>route.route_id</w:t>
+      </w:r>
+      <w:proofErr w:type="spellEnd"/>
+      <w:r>
+        <w:t xml:space="preserve">. </w:t>
       </w:r>
       <w:r>
         <w:t xml:space="preserve">Identifies a </w:t>
@@ -1811,38 +2309,146 @@
         </w:numPr>
       </w:pPr>
       <w:r>
-        <w:t>attributes: trip_id(varchar), route_id(varchar), service_id(int), trip_headsign(text), direction_id( enum), block_id( int), shape_id(int).</w:t>
-      </w:r>
-    </w:p>
-    <w:p>
-      <w:pPr>
-        <w:pStyle w:val="ListParagraph"/>
-      </w:pPr>
-      <w:r>
-        <w:t>PK : trip_id</w:t>
-      </w:r>
-    </w:p>
-    <w:p>
-      <w:pPr>
-        <w:pStyle w:val="ListParagraph"/>
-      </w:pPr>
-      <w:r>
-        <w:t>FK: route_id</w:t>
-      </w:r>
-      <w:r>
-        <w:t>(route.route_id)</w:t>
-      </w:r>
-      <w:r>
-        <w:t>, service_id</w:t>
-      </w:r>
-      <w:r>
-        <w:t>(service.service_id)</w:t>
-      </w:r>
-      <w:r>
-        <w:t>, shape_id</w:t>
-      </w:r>
-      <w:r>
-        <w:t>(shape.shape_id)</w:t>
+        <w:t xml:space="preserve">attributes: </w:t>
+      </w:r>
+      <w:proofErr w:type="spellStart"/>
+      <w:r>
+        <w:t>trip_id</w:t>
+      </w:r>
+      <w:proofErr w:type="spellEnd"/>
+      <w:r>
+        <w:t xml:space="preserve">(varchar), </w:t>
+      </w:r>
+      <w:proofErr w:type="spellStart"/>
+      <w:r>
+        <w:t>route_id</w:t>
+      </w:r>
+      <w:proofErr w:type="spellEnd"/>
+      <w:r>
+        <w:t xml:space="preserve">(varchar), </w:t>
+      </w:r>
+      <w:proofErr w:type="spellStart"/>
+      <w:r>
+        <w:t>service_id</w:t>
+      </w:r>
+      <w:proofErr w:type="spellEnd"/>
+      <w:r>
+        <w:t xml:space="preserve">(int), </w:t>
+      </w:r>
+      <w:proofErr w:type="spellStart"/>
+      <w:r>
+        <w:t>trip_headsign</w:t>
+      </w:r>
+      <w:proofErr w:type="spellEnd"/>
+      <w:r>
+        <w:t xml:space="preserve">(text), </w:t>
+      </w:r>
+      <w:proofErr w:type="spellStart"/>
+      <w:r>
+        <w:t>direction_id</w:t>
+      </w:r>
+      <w:proofErr w:type="spellEnd"/>
+      <w:r>
+        <w:t xml:space="preserve">( </w:t>
+      </w:r>
+      <w:proofErr w:type="spellStart"/>
+      <w:r>
+        <w:t>enum</w:t>
+      </w:r>
+      <w:proofErr w:type="spellEnd"/>
+      <w:r>
+        <w:t xml:space="preserve">), </w:t>
+      </w:r>
+      <w:proofErr w:type="spellStart"/>
+      <w:r>
+        <w:t>block_id</w:t>
+      </w:r>
+      <w:proofErr w:type="spellEnd"/>
+      <w:r>
+        <w:t xml:space="preserve">( int), </w:t>
+      </w:r>
+      <w:proofErr w:type="spellStart"/>
+      <w:r>
+        <w:t>shape_id</w:t>
+      </w:r>
+      <w:proofErr w:type="spellEnd"/>
+      <w:r>
+        <w:t>(int).</w:t>
+      </w:r>
+    </w:p>
+    <w:p>
+      <w:pPr>
+        <w:pStyle w:val="ListParagraph"/>
+      </w:pPr>
+      <w:r>
+        <w:t xml:space="preserve">PK : </w:t>
+      </w:r>
+      <w:proofErr w:type="spellStart"/>
+      <w:r>
+        <w:t>trip_id</w:t>
+      </w:r>
+      <w:proofErr w:type="spellEnd"/>
+    </w:p>
+    <w:p>
+      <w:pPr>
+        <w:pStyle w:val="ListParagraph"/>
+      </w:pPr>
+      <w:r>
+        <w:t xml:space="preserve">FK: </w:t>
+      </w:r>
+      <w:proofErr w:type="spellStart"/>
+      <w:r>
+        <w:t>route_id</w:t>
+      </w:r>
+      <w:proofErr w:type="spellEnd"/>
+      <w:r>
+        <w:t>(</w:t>
+      </w:r>
+      <w:proofErr w:type="spellStart"/>
+      <w:r>
+        <w:t>route.route_id</w:t>
+      </w:r>
+      <w:proofErr w:type="spellEnd"/>
+      <w:r>
+        <w:t>)</w:t>
+      </w:r>
+      <w:r>
+        <w:t xml:space="preserve">, </w:t>
+      </w:r>
+      <w:proofErr w:type="spellStart"/>
+      <w:r>
+        <w:t>service_id</w:t>
+      </w:r>
+      <w:proofErr w:type="spellEnd"/>
+      <w:r>
+        <w:t>(</w:t>
+      </w:r>
+      <w:proofErr w:type="spellStart"/>
+      <w:r>
+        <w:t>service.service_id</w:t>
+      </w:r>
+      <w:proofErr w:type="spellEnd"/>
+      <w:r>
+        <w:t>)</w:t>
+      </w:r>
+      <w:r>
+        <w:t xml:space="preserve">, </w:t>
+      </w:r>
+      <w:proofErr w:type="spellStart"/>
+      <w:r>
+        <w:t>shape_id</w:t>
+      </w:r>
+      <w:proofErr w:type="spellEnd"/>
+      <w:r>
+        <w:t>(</w:t>
+      </w:r>
+      <w:proofErr w:type="spellStart"/>
+      <w:r>
+        <w:t>shape.shape_id</w:t>
+      </w:r>
+      <w:proofErr w:type="spellEnd"/>
+      <w:r>
+        <w:t>)</w:t>
       </w:r>
     </w:p>
     <w:p>
@@ -1871,7 +2477,87 @@
         </w:numPr>
       </w:pPr>
       <w:r>
-        <w:t>Attributes: route_id(varchar), agency_id(varchar), route_short_name(text), route_long_name(text), route_desc(text), route_type(enum), route_url(varchar), route_color(varchar), route_text_color(varchar).</w:t>
+        <w:t xml:space="preserve">Attributes: </w:t>
+      </w:r>
+      <w:proofErr w:type="spellStart"/>
+      <w:r>
+        <w:t>route_id</w:t>
+      </w:r>
+      <w:proofErr w:type="spellEnd"/>
+      <w:r>
+        <w:t xml:space="preserve">(varchar), </w:t>
+      </w:r>
+      <w:proofErr w:type="spellStart"/>
+      <w:r>
+        <w:t>agency_id</w:t>
+      </w:r>
+      <w:proofErr w:type="spellEnd"/>
+      <w:r>
+        <w:t xml:space="preserve">(varchar), </w:t>
+      </w:r>
+      <w:proofErr w:type="spellStart"/>
+      <w:r>
+        <w:t>route_short_name</w:t>
+      </w:r>
+      <w:proofErr w:type="spellEnd"/>
+      <w:r>
+        <w:t xml:space="preserve">(text), </w:t>
+      </w:r>
+      <w:proofErr w:type="spellStart"/>
+      <w:r>
+        <w:t>route_long_name</w:t>
+      </w:r>
+      <w:proofErr w:type="spellEnd"/>
+      <w:r>
+        <w:t xml:space="preserve">(text), </w:t>
+      </w:r>
+      <w:proofErr w:type="spellStart"/>
+      <w:r>
+        <w:t>route_desc</w:t>
+      </w:r>
+      <w:proofErr w:type="spellEnd"/>
+      <w:r>
+        <w:t xml:space="preserve">(text), </w:t>
+      </w:r>
+      <w:proofErr w:type="spellStart"/>
+      <w:r>
+        <w:t>route_type</w:t>
+      </w:r>
+      <w:proofErr w:type="spellEnd"/>
+      <w:r>
+        <w:t>(</w:t>
+      </w:r>
+      <w:proofErr w:type="spellStart"/>
+      <w:r>
+        <w:t>enum</w:t>
+      </w:r>
+      <w:proofErr w:type="spellEnd"/>
+      <w:r>
+        <w:t xml:space="preserve">), </w:t>
+      </w:r>
+      <w:proofErr w:type="spellStart"/>
+      <w:r>
+        <w:t>route_url</w:t>
+      </w:r>
+      <w:proofErr w:type="spellEnd"/>
+      <w:r>
+        <w:t xml:space="preserve">(varchar), </w:t>
+      </w:r>
+      <w:proofErr w:type="spellStart"/>
+      <w:r>
+        <w:t>route_color</w:t>
+      </w:r>
+      <w:proofErr w:type="spellEnd"/>
+      <w:r>
+        <w:t xml:space="preserve">(varchar), </w:t>
+      </w:r>
+      <w:proofErr w:type="spellStart"/>
+      <w:r>
+        <w:t>route_text_color</w:t>
+      </w:r>
+      <w:proofErr w:type="spellEnd"/>
+      <w:r>
+        <w:t>(varchar).</w:t>
       </w:r>
     </w:p>
     <w:p>
@@ -1883,8 +2569,13 @@
         </w:numPr>
       </w:pPr>
       <w:r>
-        <w:t>PK: route_id</w:t>
-      </w:r>
+        <w:t xml:space="preserve">PK: </w:t>
+      </w:r>
+      <w:proofErr w:type="spellStart"/>
+      <w:r>
+        <w:t>route_id</w:t>
+      </w:r>
+      <w:proofErr w:type="spellEnd"/>
     </w:p>
     <w:p>
       <w:pPr>
@@ -1895,10 +2586,23 @@
         </w:numPr>
       </w:pPr>
       <w:r>
-        <w:t>FK: agency_id</w:t>
-      </w:r>
-      <w:r>
-        <w:t>(agency.agency_id)</w:t>
+        <w:t xml:space="preserve">FK: </w:t>
+      </w:r>
+      <w:proofErr w:type="spellStart"/>
+      <w:r>
+        <w:t>agency_id</w:t>
+      </w:r>
+      <w:proofErr w:type="spellEnd"/>
+      <w:r>
+        <w:t>(</w:t>
+      </w:r>
+      <w:proofErr w:type="spellStart"/>
+      <w:r>
+        <w:t>agency.agency_id</w:t>
+      </w:r>
+      <w:proofErr w:type="spellEnd"/>
+      <w:r>
+        <w:t>)</w:t>
       </w:r>
     </w:p>
     <w:p>
@@ -1931,9 +2635,11 @@
       <w:r>
         <w:t xml:space="preserve">Attributes: </w:t>
       </w:r>
+      <w:proofErr w:type="spellStart"/>
       <w:r>
         <w:t>stop_id</w:t>
       </w:r>
+      <w:proofErr w:type="spellEnd"/>
       <w:r>
         <w:t>(varchar)</w:t>
       </w:r>
@@ -1943,9 +2649,11 @@
       <w:r>
         <w:t xml:space="preserve"> </w:t>
       </w:r>
+      <w:proofErr w:type="spellStart"/>
       <w:r>
         <w:t>stop_name</w:t>
       </w:r>
+      <w:proofErr w:type="spellEnd"/>
       <w:r>
         <w:t>(text)</w:t>
       </w:r>
@@ -1955,9 +2663,11 @@
       <w:r>
         <w:t xml:space="preserve"> </w:t>
       </w:r>
+      <w:proofErr w:type="spellStart"/>
       <w:r>
         <w:t>stop_desc</w:t>
       </w:r>
+      <w:proofErr w:type="spellEnd"/>
       <w:r>
         <w:t>(text)</w:t>
       </w:r>
@@ -1967,9 +2677,11 @@
       <w:r>
         <w:t xml:space="preserve"> </w:t>
       </w:r>
+      <w:proofErr w:type="spellStart"/>
       <w:r>
         <w:t>stop_lat</w:t>
       </w:r>
+      <w:proofErr w:type="spellEnd"/>
       <w:r>
         <w:t>(float)</w:t>
       </w:r>
@@ -1979,9 +2691,11 @@
       <w:r>
         <w:t xml:space="preserve"> </w:t>
       </w:r>
+      <w:proofErr w:type="spellStart"/>
       <w:r>
         <w:t>stop_lon</w:t>
       </w:r>
+      <w:proofErr w:type="spellEnd"/>
       <w:r>
         <w:t>(float)</w:t>
       </w:r>
@@ -1991,9 +2705,11 @@
       <w:r>
         <w:t xml:space="preserve"> </w:t>
       </w:r>
+      <w:proofErr w:type="spellStart"/>
       <w:r>
         <w:t>zone_id</w:t>
       </w:r>
+      <w:proofErr w:type="spellEnd"/>
       <w:r>
         <w:t>(float)</w:t>
       </w:r>
@@ -2003,9 +2719,11 @@
       <w:r>
         <w:t xml:space="preserve"> </w:t>
       </w:r>
+      <w:proofErr w:type="spellStart"/>
       <w:r>
         <w:t>stop_url</w:t>
       </w:r>
+      <w:proofErr w:type="spellEnd"/>
       <w:r>
         <w:t>(varchar)</w:t>
       </w:r>
@@ -2015,11 +2733,21 @@
       <w:r>
         <w:t xml:space="preserve"> </w:t>
       </w:r>
+      <w:proofErr w:type="spellStart"/>
       <w:r>
         <w:t>location_type</w:t>
       </w:r>
-      <w:r>
-        <w:t>(enum)</w:t>
+      <w:proofErr w:type="spellEnd"/>
+      <w:r>
+        <w:t>(</w:t>
+      </w:r>
+      <w:proofErr w:type="spellStart"/>
+      <w:r>
+        <w:t>enum</w:t>
+      </w:r>
+      <w:proofErr w:type="spellEnd"/>
+      <w:r>
+        <w:t>)</w:t>
       </w:r>
       <w:r>
         <w:t>,</w:t>
@@ -2027,9 +2755,11 @@
       <w:r>
         <w:t xml:space="preserve"> </w:t>
       </w:r>
+      <w:proofErr w:type="spellStart"/>
       <w:r>
         <w:t>parent_station</w:t>
       </w:r>
+      <w:proofErr w:type="spellEnd"/>
       <w:r>
         <w:t>(varchar).</w:t>
       </w:r>
@@ -2043,8 +2773,13 @@
         </w:numPr>
       </w:pPr>
       <w:r>
-        <w:t>PK: Stop_id</w:t>
-      </w:r>
+        <w:t xml:space="preserve">PK: </w:t>
+      </w:r>
+      <w:proofErr w:type="spellStart"/>
+      <w:r>
+        <w:t>Stop_id</w:t>
+      </w:r>
+      <w:proofErr w:type="spellEnd"/>
     </w:p>
     <w:p>
       <w:pPr>
@@ -2073,9 +2808,11 @@
       <w:r>
         <w:t xml:space="preserve">Attributes: </w:t>
       </w:r>
+      <w:proofErr w:type="spellStart"/>
       <w:r>
         <w:t>trip_id</w:t>
       </w:r>
+      <w:proofErr w:type="spellEnd"/>
       <w:r>
         <w:t>(</w:t>
       </w:r>
@@ -2091,9 +2828,11 @@
       <w:r>
         <w:t xml:space="preserve">  </w:t>
       </w:r>
+      <w:proofErr w:type="spellStart"/>
       <w:r>
         <w:t>arrival_time</w:t>
       </w:r>
+      <w:proofErr w:type="spellEnd"/>
       <w:r>
         <w:t>(time)</w:t>
       </w:r>
@@ -2103,9 +2842,11 @@
       <w:r>
         <w:t xml:space="preserve"> </w:t>
       </w:r>
+      <w:proofErr w:type="spellStart"/>
       <w:r>
         <w:t>departure_time</w:t>
       </w:r>
+      <w:proofErr w:type="spellEnd"/>
       <w:r>
         <w:t>(time)</w:t>
       </w:r>
@@ -2115,9 +2856,11 @@
       <w:r>
         <w:t xml:space="preserve"> </w:t>
       </w:r>
+      <w:proofErr w:type="spellStart"/>
       <w:r>
         <w:t>stop_id</w:t>
       </w:r>
+      <w:proofErr w:type="spellEnd"/>
       <w:r>
         <w:t>(varchar)</w:t>
       </w:r>
@@ -2127,9 +2870,11 @@
       <w:r>
         <w:t xml:space="preserve"> </w:t>
       </w:r>
+      <w:proofErr w:type="spellStart"/>
       <w:r>
         <w:t>stop_sequence</w:t>
       </w:r>
+      <w:proofErr w:type="spellEnd"/>
       <w:r>
         <w:t>(int)</w:t>
       </w:r>
@@ -2139,9 +2884,11 @@
       <w:r>
         <w:t xml:space="preserve"> </w:t>
       </w:r>
+      <w:proofErr w:type="spellStart"/>
       <w:r>
         <w:t>stop_headsign</w:t>
       </w:r>
+      <w:proofErr w:type="spellEnd"/>
       <w:r>
         <w:t>(text)</w:t>
       </w:r>
@@ -2151,11 +2898,21 @@
       <w:r>
         <w:t xml:space="preserve"> </w:t>
       </w:r>
+      <w:proofErr w:type="spellStart"/>
       <w:r>
         <w:t>pickup_type</w:t>
       </w:r>
-      <w:r>
-        <w:t>(enum)</w:t>
+      <w:proofErr w:type="spellEnd"/>
+      <w:r>
+        <w:t>(</w:t>
+      </w:r>
+      <w:proofErr w:type="spellStart"/>
+      <w:r>
+        <w:t>enum</w:t>
+      </w:r>
+      <w:proofErr w:type="spellEnd"/>
+      <w:r>
+        <w:t>)</w:t>
       </w:r>
       <w:r>
         <w:t>,</w:t>
@@ -2163,11 +2920,21 @@
       <w:r>
         <w:t xml:space="preserve"> </w:t>
       </w:r>
+      <w:proofErr w:type="spellStart"/>
       <w:r>
         <w:t>drop_off_type</w:t>
       </w:r>
-      <w:r>
-        <w:t>(enum)</w:t>
+      <w:proofErr w:type="spellEnd"/>
+      <w:r>
+        <w:t>(</w:t>
+      </w:r>
+      <w:proofErr w:type="spellStart"/>
+      <w:r>
+        <w:t>enum</w:t>
+      </w:r>
+      <w:proofErr w:type="spellEnd"/>
+      <w:r>
+        <w:t>)</w:t>
       </w:r>
       <w:r>
         <w:t>,</w:t>
@@ -2175,9 +2942,11 @@
       <w:r>
         <w:t xml:space="preserve"> </w:t>
       </w:r>
+      <w:proofErr w:type="spellStart"/>
       <w:r>
         <w:t>shape_dist_traveled</w:t>
       </w:r>
+      <w:proofErr w:type="spellEnd"/>
       <w:r>
         <w:t>(float).</w:t>
       </w:r>
@@ -2191,7 +2960,39 @@
         </w:numPr>
       </w:pPr>
       <w:r>
-        <w:t>FK: trip_id(trip.trip_id), stop_id(stops.stop_id)</w:t>
+        <w:t xml:space="preserve">FK: </w:t>
+      </w:r>
+      <w:proofErr w:type="spellStart"/>
+      <w:r>
+        <w:t>trip_id</w:t>
+      </w:r>
+      <w:proofErr w:type="spellEnd"/>
+      <w:r>
+        <w:t>(</w:t>
+      </w:r>
+      <w:proofErr w:type="spellStart"/>
+      <w:r>
+        <w:t>trip.trip_id</w:t>
+      </w:r>
+      <w:proofErr w:type="spellEnd"/>
+      <w:r>
+        <w:t xml:space="preserve">), </w:t>
+      </w:r>
+      <w:proofErr w:type="spellStart"/>
+      <w:r>
+        <w:t>stop_id</w:t>
+      </w:r>
+      <w:proofErr w:type="spellEnd"/>
+      <w:r>
+        <w:t>(</w:t>
+      </w:r>
+      <w:proofErr w:type="spellStart"/>
+      <w:r>
+        <w:t>stops.stop_id</w:t>
+      </w:r>
+      <w:proofErr w:type="spellEnd"/>
+      <w:r>
+        <w:t>)</w:t>
       </w:r>
     </w:p>
     <w:p>
@@ -2223,9 +3024,11 @@
       <w:r>
         <w:t xml:space="preserve">Attributes: </w:t>
       </w:r>
+      <w:proofErr w:type="spellStart"/>
       <w:r>
         <w:t>from_stop_id</w:t>
       </w:r>
+      <w:proofErr w:type="spellEnd"/>
       <w:r>
         <w:t>(varchar)</w:t>
       </w:r>
@@ -2235,9 +3038,11 @@
       <w:r>
         <w:t xml:space="preserve"> </w:t>
       </w:r>
+      <w:proofErr w:type="spellStart"/>
       <w:r>
         <w:t>to_stop_id</w:t>
       </w:r>
+      <w:proofErr w:type="spellEnd"/>
       <w:r>
         <w:t>(varchar)</w:t>
       </w:r>
@@ -2247,9 +3052,11 @@
       <w:r>
         <w:t xml:space="preserve">  </w:t>
       </w:r>
+      <w:proofErr w:type="spellStart"/>
       <w:r>
         <w:t>transfer_type</w:t>
       </w:r>
+      <w:proofErr w:type="spellEnd"/>
       <w:r>
         <w:t>(int)</w:t>
       </w:r>
@@ -2259,9 +3066,11 @@
       <w:r>
         <w:t xml:space="preserve"> </w:t>
       </w:r>
+      <w:proofErr w:type="spellStart"/>
       <w:r>
         <w:t>min_transfer_time</w:t>
       </w:r>
+      <w:proofErr w:type="spellEnd"/>
       <w:r>
         <w:t>(int)</w:t>
       </w:r>
@@ -2271,9 +3080,11 @@
       <w:r>
         <w:t xml:space="preserve"> </w:t>
       </w:r>
+      <w:proofErr w:type="spellStart"/>
       <w:r>
         <w:t>from_route_id</w:t>
       </w:r>
+      <w:proofErr w:type="spellEnd"/>
       <w:r>
         <w:t>(varchar)</w:t>
       </w:r>
@@ -2283,9 +3094,11 @@
       <w:r>
         <w:t xml:space="preserve"> </w:t>
       </w:r>
+      <w:proofErr w:type="spellStart"/>
       <w:r>
         <w:t>to_route_id</w:t>
       </w:r>
+      <w:proofErr w:type="spellEnd"/>
       <w:r>
         <w:t>(varchar).</w:t>
       </w:r>
@@ -2301,17 +3114,32 @@
       <w:r>
         <w:t xml:space="preserve">FK: </w:t>
       </w:r>
-      <w:r>
-        <w:t>from_stop_id,</w:t>
+      <w:proofErr w:type="spellStart"/>
+      <w:r>
+        <w:t>from_stop_id</w:t>
+      </w:r>
+      <w:proofErr w:type="spellEnd"/>
+      <w:r>
+        <w:t>,</w:t>
       </w:r>
       <w:r>
         <w:t xml:space="preserve"> </w:t>
       </w:r>
+      <w:proofErr w:type="spellStart"/>
       <w:r>
         <w:t>to_stop_id</w:t>
       </w:r>
-      <w:r>
-        <w:t>(stops.stop_id)</w:t>
+      <w:proofErr w:type="spellEnd"/>
+      <w:r>
+        <w:t>(</w:t>
+      </w:r>
+      <w:proofErr w:type="spellStart"/>
+      <w:r>
+        <w:t>stops.stop_id</w:t>
+      </w:r>
+      <w:proofErr w:type="spellEnd"/>
+      <w:r>
+        <w:t>)</w:t>
       </w:r>
       <w:r>
         <w:t>,</w:t>
@@ -2319,22 +3147,45 @@
       <w:r>
         <w:t xml:space="preserve"> </w:t>
       </w:r>
-      <w:r>
-        <w:t>from_route_id,</w:t>
+      <w:proofErr w:type="spellStart"/>
+      <w:r>
+        <w:t>from_route_id</w:t>
+      </w:r>
+      <w:proofErr w:type="spellEnd"/>
+      <w:r>
+        <w:t>,</w:t>
       </w:r>
       <w:r>
         <w:t xml:space="preserve"> </w:t>
       </w:r>
+      <w:proofErr w:type="spellStart"/>
       <w:r>
         <w:t>to_route_id</w:t>
       </w:r>
-      <w:r>
-        <w:t>(route.route_id)</w:t>
-      </w:r>
-    </w:p>
-    <w:p>
-      <w:r>
-        <w:t xml:space="preserve">ER diagram can be found in draw.io file under data_modelling folder. Below </w:t>
+      <w:proofErr w:type="spellEnd"/>
+      <w:r>
+        <w:t>(</w:t>
+      </w:r>
+      <w:proofErr w:type="spellStart"/>
+      <w:r>
+        <w:t>route.route_id</w:t>
+      </w:r>
+      <w:proofErr w:type="spellEnd"/>
+      <w:r>
+        <w:t>)</w:t>
+      </w:r>
+    </w:p>
+    <w:p>
+      <w:r>
+        <w:t xml:space="preserve">ER diagram can be found in draw.io file under </w:t>
+      </w:r>
+      <w:proofErr w:type="spellStart"/>
+      <w:r>
+        <w:t>data_modelling</w:t>
+      </w:r>
+      <w:proofErr w:type="spellEnd"/>
+      <w:r>
+        <w:t xml:space="preserve"> folder. Below </w:t>
       </w:r>
       <w:r>
         <w:t>is</w:t>
@@ -2364,7 +3215,15 @@
         <w:jc w:val="both"/>
       </w:pPr>
       <w:r>
-        <w:t xml:space="preserve">Route is in relation with trips table by route_id. One route can have many trips but 1 trip can have only one route. </w:t>
+        <w:t xml:space="preserve">Route is in relation with trips table by </w:t>
+      </w:r>
+      <w:proofErr w:type="spellStart"/>
+      <w:r>
+        <w:t>route_id</w:t>
+      </w:r>
+      <w:proofErr w:type="spellEnd"/>
+      <w:r>
+        <w:t xml:space="preserve">. One route can have many trips but 1 trip can have only one route. </w:t>
       </w:r>
       <w:r>
         <w:t>So,</w:t>
@@ -2420,7 +3279,15 @@
         <w:jc w:val="both"/>
       </w:pPr>
       <w:r>
-        <w:t>Stop is in relation to stop_times. One stop should have one or many stop times. And one stop time should have one stop.</w:t>
+        <w:t xml:space="preserve">Stop is in relation to </w:t>
+      </w:r>
+      <w:proofErr w:type="spellStart"/>
+      <w:r>
+        <w:t>stop_times</w:t>
+      </w:r>
+      <w:proofErr w:type="spellEnd"/>
+      <w:r>
+        <w:t>. One stop should have one or many stop times. And one stop time should have one stop.</w:t>
       </w:r>
       <w:r>
         <w:t xml:space="preserve"> For ex Stop A has 3 times (6 AM, 7 AM, 9 AM) but at 6 AM for that stop is one.</w:t>
@@ -2475,7 +3342,15 @@
         <w:t>to</w:t>
       </w:r>
       <w:r>
-        <w:t xml:space="preserve"> stop_times. One trip can have many </w:t>
+        <w:t xml:space="preserve"> </w:t>
+      </w:r>
+      <w:proofErr w:type="spellStart"/>
+      <w:r>
+        <w:t>stop_times</w:t>
+      </w:r>
+      <w:proofErr w:type="spellEnd"/>
+      <w:r>
+        <w:t xml:space="preserve">. One trip can have many </w:t>
       </w:r>
       <w:r>
         <w:t>stops</w:t>
@@ -2510,7 +3385,15 @@
         <w:jc w:val="both"/>
       </w:pPr>
       <w:r>
-        <w:t>And Also in stop column we have parent_station attribute which a self-referencing to Stop table itself.</w:t>
+        <w:t xml:space="preserve">And Also in stop column we have </w:t>
+      </w:r>
+      <w:proofErr w:type="spellStart"/>
+      <w:r>
+        <w:t>parent_station</w:t>
+      </w:r>
+      <w:proofErr w:type="spellEnd"/>
+      <w:r>
+        <w:t xml:space="preserve"> attribute which a self-referencing to Stop table itself.</w:t>
       </w:r>
     </w:p>
     <w:p>
@@ -2635,7 +3518,40 @@
         <w:jc w:val="both"/>
       </w:pPr>
       <w:r>
-        <w:t>Based on that, I have chosen stop_times as my fact table because it is the lowest grain, By stop_times u can identify the trip, route, transfer, and stop. And there are attributes which are quantitative.</w:t>
+        <w:t xml:space="preserve">Based on that, I have chosen </w:t>
+      </w:r>
+      <w:r>
+        <w:t xml:space="preserve">to combine </w:t>
+      </w:r>
+      <w:proofErr w:type="spellStart"/>
+      <w:r>
+        <w:t>stop_times</w:t>
+      </w:r>
+      <w:proofErr w:type="spellEnd"/>
+      <w:r>
+        <w:t xml:space="preserve"> and transfer tables</w:t>
+      </w:r>
+      <w:r>
+        <w:t xml:space="preserve"> as my fact table because it is the lowest grain, By </w:t>
+      </w:r>
+      <w:proofErr w:type="spellStart"/>
+      <w:r>
+        <w:t>stop_times</w:t>
+      </w:r>
+      <w:proofErr w:type="spellEnd"/>
+      <w:r>
+        <w:t xml:space="preserve"> and </w:t>
+      </w:r>
+      <w:proofErr w:type="spellStart"/>
+      <w:r>
+        <w:t>tranfer</w:t>
+      </w:r>
+      <w:proofErr w:type="spellEnd"/>
+      <w:r>
+        <w:t xml:space="preserve"> u can identify the trip, route, and stop. And there are attributes which are quantitative.</w:t>
+      </w:r>
+      <w:r>
+        <w:t xml:space="preserve"> </w:t>
       </w:r>
     </w:p>
     <w:p>
@@ -2648,25 +3564,7 @@
         <w:jc w:val="both"/>
       </w:pPr>
       <w:r>
-        <w:t>But one challenge I faced was creating a relationship between stop_times and tranfers because both di</w:t>
-      </w:r>
-      <w:r>
-        <w:t xml:space="preserve">d </w:t>
-      </w:r>
-      <w:r>
-        <w:t>n</w:t>
-      </w:r>
-      <w:r>
-        <w:t>o</w:t>
-      </w:r>
-      <w:r>
-        <w:t xml:space="preserve">t have any primary keys. And If I was making both the tables as fact tables then it would be snowflake </w:t>
-      </w:r>
-      <w:r>
-        <w:t>schema,</w:t>
-      </w:r>
-      <w:r>
-        <w:t xml:space="preserve"> but the assignment was to create a star schema.</w:t>
+        <w:t xml:space="preserve">Moreover, both tables had FK and If I take either of the table as dim table then it would have relation with another dim Table which will cause circular relation. </w:t>
       </w:r>
     </w:p>
     <w:p>
@@ -2679,7 +3577,33 @@
         <w:jc w:val="both"/>
       </w:pPr>
       <w:r>
-        <w:t>So, I converted to_route_id and from_route_id has composite foreign key and used them as FK in fact table.</w:t>
+        <w:t xml:space="preserve">In </w:t>
+      </w:r>
+      <w:r>
+        <w:t xml:space="preserve">the </w:t>
+      </w:r>
+      <w:r>
+        <w:t>Fact tab</w:t>
+      </w:r>
+      <w:r>
+        <w:t>le</w:t>
+      </w:r>
+      <w:r>
+        <w:t xml:space="preserve"> I have added a new attribute called </w:t>
+      </w:r>
+      <w:r>
+        <w:t>D</w:t>
+      </w:r>
+      <w:r>
+        <w:t xml:space="preserve">ate which can be taken from </w:t>
+      </w:r>
+      <w:proofErr w:type="spellStart"/>
+      <w:r>
+        <w:t>trip_id</w:t>
+      </w:r>
+      <w:proofErr w:type="spellEnd"/>
+      <w:r>
+        <w:t xml:space="preserve"> itself.</w:t>
       </w:r>
     </w:p>
     <w:p>
@@ -2692,25 +3616,35 @@
         <w:jc w:val="both"/>
       </w:pPr>
       <w:r>
-        <w:t xml:space="preserve">In </w:t>
-      </w:r>
-      <w:r>
-        <w:t xml:space="preserve">the </w:t>
-      </w:r>
-      <w:r>
-        <w:t>Fact tab</w:t>
-      </w:r>
-      <w:r>
-        <w:t>le</w:t>
-      </w:r>
-      <w:r>
-        <w:t xml:space="preserve"> I have added a new attribute called </w:t>
-      </w:r>
-      <w:r>
-        <w:t>D</w:t>
-      </w:r>
-      <w:r>
-        <w:t>ate which can be taken from trip_id itself.</w:t>
+        <w:t xml:space="preserve">Note: I have removed many attributes from the tables, just because I have to keep the tables and attributes related to this assignment. Like </w:t>
+      </w:r>
+      <w:proofErr w:type="spellStart"/>
+      <w:r>
+        <w:t>service_id</w:t>
+      </w:r>
+      <w:proofErr w:type="spellEnd"/>
+      <w:r>
+        <w:t xml:space="preserve">, </w:t>
+      </w:r>
+      <w:proofErr w:type="spellStart"/>
+      <w:r>
+        <w:t>agency_id</w:t>
+      </w:r>
+      <w:proofErr w:type="spellEnd"/>
+      <w:r>
+        <w:t xml:space="preserve"> was not relevant to this assignment. If I had to use the service and agency </w:t>
+      </w:r>
+      <w:r>
+        <w:t>table,</w:t>
+      </w:r>
+      <w:r>
+        <w:t xml:space="preserve"> I would have considered </w:t>
+      </w:r>
+      <w:r>
+        <w:t>using</w:t>
+      </w:r>
+      <w:r>
+        <w:t xml:space="preserve"> those attributes as well.</w:t>
       </w:r>
     </w:p>
     <w:p>
@@ -2723,38 +3657,21 @@
         <w:jc w:val="both"/>
       </w:pPr>
       <w:r>
-        <w:t xml:space="preserve">Note: I have removed many attributes from the tables, just because I have to keep the tables and attributes related to this assignment. Like service_id, agency_id was not relevant to this assignment. If I had to use the service and agency </w:t>
-      </w:r>
-      <w:r>
-        <w:t>table,</w:t>
-      </w:r>
-      <w:r>
-        <w:t xml:space="preserve"> I would have considered </w:t>
-      </w:r>
-      <w:r>
-        <w:t>using</w:t>
-      </w:r>
-      <w:r>
-        <w:t xml:space="preserve"> those attributes as well.</w:t>
-      </w:r>
-    </w:p>
-    <w:p>
-      <w:pPr>
-        <w:pStyle w:val="ListParagraph"/>
-        <w:numPr>
-          <w:ilvl w:val="0"/>
-          <w:numId w:val="12"/>
-        </w:numPr>
-        <w:jc w:val="both"/>
-      </w:pPr>
-      <w:r>
         <w:t xml:space="preserve">From the fact table we can </w:t>
       </w:r>
       <w:r>
         <w:t>measure</w:t>
       </w:r>
       <w:r>
-        <w:t xml:space="preserve"> the time taken between each stop, most pickup_time used in the route. </w:t>
+        <w:t xml:space="preserve"> the time taken between each stop, most </w:t>
+      </w:r>
+      <w:proofErr w:type="spellStart"/>
+      <w:r>
+        <w:t>pickup_time</w:t>
+      </w:r>
+      <w:proofErr w:type="spellEnd"/>
+      <w:r>
+        <w:t xml:space="preserve"> used in the route. </w:t>
       </w:r>
     </w:p>
     <w:p>
@@ -2816,7 +3733,15 @@
         <w:jc w:val="both"/>
       </w:pPr>
       <w:r>
-        <w:t>As we have date column in fact table which is extracted from trip_id. We can do partitioning based on Year, Month or day as I have done in Python Exercise.</w:t>
+        <w:t xml:space="preserve">As we have date column in fact table which is extracted from </w:t>
+      </w:r>
+      <w:proofErr w:type="spellStart"/>
+      <w:r>
+        <w:t>trip_id</w:t>
+      </w:r>
+      <w:proofErr w:type="spellEnd"/>
+      <w:r>
+        <w:t>. We can do partitioning based on Year, Month or day as I have done in Python Exercise.</w:t>
       </w:r>
     </w:p>
     <w:p>
@@ -2829,7 +3754,55 @@
         <w:jc w:val="both"/>
       </w:pPr>
       <w:r>
-        <w:t>And Indexing I chose to do with stop_id and route_id because indexing are done on columns which are not updated frequently orelse it would lead to slower insert/update operations. As per my assumption stop_id and route_is not updated regularly and trip_id can be dynamic (Suppose, for Each traversal from Stop A to Stop B there might be different id). And moreover, indexing are done on the column which is most queried. As given in you exercise too.</w:t>
+        <w:t xml:space="preserve">And Indexing I chose to do with </w:t>
+      </w:r>
+      <w:proofErr w:type="spellStart"/>
+      <w:r>
+        <w:t>stop_id</w:t>
+      </w:r>
+      <w:proofErr w:type="spellEnd"/>
+      <w:r>
+        <w:t xml:space="preserve"> and </w:t>
+      </w:r>
+      <w:proofErr w:type="spellStart"/>
+      <w:r>
+        <w:t>route_id</w:t>
+      </w:r>
+      <w:proofErr w:type="spellEnd"/>
+      <w:r>
+        <w:t xml:space="preserve"> because indexing are done on columns which are not updated frequently </w:t>
+      </w:r>
+      <w:proofErr w:type="spellStart"/>
+      <w:r>
+        <w:t>orelse</w:t>
+      </w:r>
+      <w:proofErr w:type="spellEnd"/>
+      <w:r>
+        <w:t xml:space="preserve"> it would lead to slower insert/update operations. As per my assumption </w:t>
+      </w:r>
+      <w:proofErr w:type="spellStart"/>
+      <w:r>
+        <w:t>stop_id</w:t>
+      </w:r>
+      <w:proofErr w:type="spellEnd"/>
+      <w:r>
+        <w:t xml:space="preserve"> and </w:t>
+      </w:r>
+      <w:proofErr w:type="spellStart"/>
+      <w:r>
+        <w:t>route_is</w:t>
+      </w:r>
+      <w:proofErr w:type="spellEnd"/>
+      <w:r>
+        <w:t xml:space="preserve"> not updated regularly and </w:t>
+      </w:r>
+      <w:proofErr w:type="spellStart"/>
+      <w:r>
+        <w:t>trip_id</w:t>
+      </w:r>
+      <w:proofErr w:type="spellEnd"/>
+      <w:r>
+        <w:t xml:space="preserve"> can be dynamic (Suppose, for Each traversal from Stop A to Stop B there might be different id). And moreover, indexing are done on the column which is most queried. As given in you exercise too.</w:t>
       </w:r>
     </w:p>
     <w:p>
@@ -2890,8 +3863,17 @@
     </w:p>
     <w:p>
       <w:r>
-        <w:t xml:space="preserve">- SELECT count(route_id) AS </w:t>
-      </w:r>
+        <w:t>- SELECT count(</w:t>
+      </w:r>
+      <w:proofErr w:type="spellStart"/>
+      <w:r>
+        <w:t>route_id</w:t>
+      </w:r>
+      <w:proofErr w:type="spellEnd"/>
+      <w:r>
+        <w:t xml:space="preserve">) AS </w:t>
+      </w:r>
+      <w:proofErr w:type="spellStart"/>
       <w:r>
         <w:t>count_of</w:t>
       </w:r>
@@ -2899,16 +3881,70 @@
         <w:t>_routes</w:t>
       </w:r>
       <w:r>
-        <w:t>_used, route_id AS popular_routes</w:t>
-      </w:r>
-      <w:r>
-        <w:t xml:space="preserve"> FROM fct_stop_times  st JOIN </w:t>
-      </w:r>
+        <w:t>_used</w:t>
+      </w:r>
+      <w:proofErr w:type="spellEnd"/>
+      <w:r>
+        <w:t xml:space="preserve">, </w:t>
+      </w:r>
+      <w:proofErr w:type="spellStart"/>
+      <w:r>
+        <w:t>route_id</w:t>
+      </w:r>
+      <w:proofErr w:type="spellEnd"/>
+      <w:r>
+        <w:t xml:space="preserve"> AS </w:t>
+      </w:r>
+      <w:proofErr w:type="spellStart"/>
+      <w:r>
+        <w:t>popular_routes</w:t>
+      </w:r>
+      <w:proofErr w:type="spellEnd"/>
+      <w:r>
+        <w:t xml:space="preserve"> FROM </w:t>
+      </w:r>
+      <w:proofErr w:type="spellStart"/>
+      <w:r>
+        <w:t>fct_stop_times</w:t>
+      </w:r>
+      <w:proofErr w:type="spellEnd"/>
+      <w:r>
+        <w:t xml:space="preserve">  </w:t>
+      </w:r>
+      <w:proofErr w:type="spellStart"/>
+      <w:r>
+        <w:t>st</w:t>
+      </w:r>
+      <w:proofErr w:type="spellEnd"/>
+      <w:r>
+        <w:t xml:space="preserve"> JOIN </w:t>
+      </w:r>
+      <w:proofErr w:type="spellStart"/>
       <w:r>
         <w:t>dim_</w:t>
       </w:r>
       <w:r>
-        <w:t>trips t on st.trip_id=t.trip_id WHERE date BETWEEN 01/</w:t>
+        <w:t>trips</w:t>
+      </w:r>
+      <w:proofErr w:type="spellEnd"/>
+      <w:r>
+        <w:t xml:space="preserve"> t on </w:t>
+      </w:r>
+      <w:proofErr w:type="spellStart"/>
+      <w:r>
+        <w:t>st.trip_id</w:t>
+      </w:r>
+      <w:proofErr w:type="spellEnd"/>
+      <w:r>
+        <w:t>=</w:t>
+      </w:r>
+      <w:proofErr w:type="spellStart"/>
+      <w:r>
+        <w:t>t.trip_id</w:t>
+      </w:r>
+      <w:proofErr w:type="spellEnd"/>
+      <w:r>
+        <w:t xml:space="preserve"> WHERE date BETWEEN 01/</w:t>
       </w:r>
       <w:r>
         <w:t>08</w:t>
@@ -2920,11 +3956,21 @@
         <w:t>08</w:t>
       </w:r>
       <w:r>
-        <w:t xml:space="preserve">/2022 GROUP BY popular_routes ORDER BY </w:t>
-      </w:r>
+        <w:t xml:space="preserve">/2022 GROUP BY </w:t>
+      </w:r>
+      <w:proofErr w:type="spellStart"/>
       <w:r>
         <w:t>popular_routes</w:t>
       </w:r>
+      <w:proofErr w:type="spellEnd"/>
+      <w:r>
+        <w:t xml:space="preserve"> ORDER BY </w:t>
+      </w:r>
+      <w:proofErr w:type="spellStart"/>
+      <w:r>
+        <w:t>popular_routes</w:t>
+      </w:r>
+      <w:proofErr w:type="spellEnd"/>
       <w:r>
         <w:t xml:space="preserve"> LIMIT 10</w:t>
       </w:r>
@@ -2941,7 +3987,6 @@
           <w:b/>
           <w:bCs/>
         </w:rPr>
-        <w:lastRenderedPageBreak/>
         <w:t>b. Routes with number of stops in descending order</w:t>
       </w:r>
       <w:r>
@@ -2954,13 +3999,62 @@
     </w:p>
     <w:p>
       <w:r>
-        <w:t>- SELECT distinct route_id AS route, COUNT</w:t>
+        <w:lastRenderedPageBreak/>
+        <w:t xml:space="preserve">- SELECT distinct </w:t>
+      </w:r>
+      <w:proofErr w:type="spellStart"/>
+      <w:r>
+        <w:t>route_id</w:t>
+      </w:r>
+      <w:proofErr w:type="spellEnd"/>
+      <w:r>
+        <w:t xml:space="preserve"> AS route, COUNT</w:t>
       </w:r>
       <w:r>
         <w:t xml:space="preserve"> </w:t>
       </w:r>
       <w:r>
-        <w:t>(stop_id) as num_of_stops FROM fct_stop_times GROUP BY route_id ORDER BY  num_of_stops DESC</w:t>
+        <w:t>(</w:t>
+      </w:r>
+      <w:proofErr w:type="spellStart"/>
+      <w:r>
+        <w:t>stop_id</w:t>
+      </w:r>
+      <w:proofErr w:type="spellEnd"/>
+      <w:r>
+        <w:t xml:space="preserve">) as </w:t>
+      </w:r>
+      <w:proofErr w:type="spellStart"/>
+      <w:r>
+        <w:t>num_of_stops</w:t>
+      </w:r>
+      <w:proofErr w:type="spellEnd"/>
+      <w:r>
+        <w:t xml:space="preserve"> FROM </w:t>
+      </w:r>
+      <w:proofErr w:type="spellStart"/>
+      <w:r>
+        <w:t>fct_stop_times</w:t>
+      </w:r>
+      <w:proofErr w:type="spellEnd"/>
+      <w:r>
+        <w:t xml:space="preserve"> GROUP BY </w:t>
+      </w:r>
+      <w:proofErr w:type="spellStart"/>
+      <w:r>
+        <w:t>route_id</w:t>
+      </w:r>
+      <w:proofErr w:type="spellEnd"/>
+      <w:r>
+        <w:t xml:space="preserve"> ORDER BY  </w:t>
+      </w:r>
+      <w:proofErr w:type="spellStart"/>
+      <w:r>
+        <w:t>num_of_stops</w:t>
+      </w:r>
+      <w:proofErr w:type="spellEnd"/>
+      <w:r>
+        <w:t xml:space="preserve"> DESC</w:t>
       </w:r>
     </w:p>
     <w:p>
@@ -2986,10 +4080,80 @@
         <w:t xml:space="preserve"> </w:t>
       </w:r>
       <w:r>
-        <w:t xml:space="preserve">(trip_id) AS num_of_trips from fct_stop_times st join trip t on st.trip_id = t.trip_id </w:t>
-      </w:r>
-      <w:r>
-        <w:t>WHERE date BETWEEN 01/08/2022 AND 30/08/2022 AND st.to_route_id=NULL.</w:t>
+        <w:t>(</w:t>
+      </w:r>
+      <w:proofErr w:type="spellStart"/>
+      <w:r>
+        <w:t>trip_id</w:t>
+      </w:r>
+      <w:proofErr w:type="spellEnd"/>
+      <w:r>
+        <w:t xml:space="preserve">) AS </w:t>
+      </w:r>
+      <w:proofErr w:type="spellStart"/>
+      <w:r>
+        <w:t>num_of_trips</w:t>
+      </w:r>
+      <w:proofErr w:type="spellEnd"/>
+      <w:r>
+        <w:t xml:space="preserve"> from </w:t>
+      </w:r>
+      <w:proofErr w:type="spellStart"/>
+      <w:r>
+        <w:t>fct_stop_times</w:t>
+      </w:r>
+      <w:proofErr w:type="spellEnd"/>
+      <w:r>
+        <w:t xml:space="preserve"> </w:t>
+      </w:r>
+      <w:proofErr w:type="spellStart"/>
+      <w:r>
+        <w:t>st</w:t>
+      </w:r>
+      <w:proofErr w:type="spellEnd"/>
+      <w:r>
+        <w:t xml:space="preserve"> join trip </w:t>
+      </w:r>
+      <w:proofErr w:type="spellStart"/>
+      <w:r>
+        <w:t>t on</w:t>
+      </w:r>
+      <w:proofErr w:type="spellEnd"/>
+      <w:r>
+        <w:t xml:space="preserve"> </w:t>
+      </w:r>
+      <w:proofErr w:type="spellStart"/>
+      <w:r>
+        <w:t>st.trip_id</w:t>
+      </w:r>
+      <w:proofErr w:type="spellEnd"/>
+      <w:r>
+        <w:t xml:space="preserve"> = </w:t>
+      </w:r>
+      <w:proofErr w:type="spellStart"/>
+      <w:r>
+        <w:t>t.trip_id</w:t>
+      </w:r>
+      <w:proofErr w:type="spellEnd"/>
+      <w:r>
+        <w:t xml:space="preserve"> </w:t>
+      </w:r>
+      <w:r>
+        <w:t xml:space="preserve">WHERE date BETWEEN 01/08/2022 AND 30/08/2022 AND </w:t>
+      </w:r>
+      <w:proofErr w:type="spellStart"/>
+      <w:r>
+        <w:t>st.to_</w:t>
+      </w:r>
+      <w:r>
+        <w:t>stop</w:t>
+      </w:r>
+      <w:r>
+        <w:t>_id</w:t>
+      </w:r>
+      <w:proofErr w:type="spellEnd"/>
+      <w:r>
+        <w:t>=NULL.</w:t>
       </w:r>
     </w:p>
     <w:p>

</xml_diff>